<commit_message>
Update Added references Added a schematic of power amplifier/signal modulator Added context of previous research
</commit_message>
<xml_diff>
--- a/Prenos podataka pomoću mehaničkih talasa u vodi.docx
+++ b/Prenos podataka pomoću mehaničkih talasa u vodi.docx
@@ -52,13 +52,37 @@
         <w:rPr>
           <w:lang w:val="sr-Latn-RS"/>
         </w:rPr>
-        <w:t xml:space="preserve">Ideja ovog projekta je ispitivanje mogućnosti prenosa podataka u vodi pomoću mehaničkih talasa generisanih od strane </w:t>
-      </w:r>
-      <w:r>
-        <w:rPr>
-          <w:lang w:val="sr-Latn-RS"/>
-        </w:rPr>
-        <w:t xml:space="preserve">elektromehaničkih komponenti poput zvučnik, piezo kristala ili drugih elektro-mehaničkih transducera. </w:t>
+        <w:t>Ideja ovog projekta je ispitivanje mogućnosti prenosa podataka u vodi</w:t>
+      </w:r>
+      <w:r>
+        <w:rPr>
+          <w:lang w:val="sr-Latn-RS"/>
+        </w:rPr>
+        <w:t xml:space="preserve"> na višim vrekvencijama i malim udaljenostima,</w:t>
+      </w:r>
+      <w:r>
+        <w:rPr>
+          <w:lang w:val="sr-Latn-RS"/>
+        </w:rPr>
+        <w:t xml:space="preserve"> pomoću mehaničkih talasa generisanih od strane </w:t>
+      </w:r>
+      <w:r>
+        <w:rPr>
+          <w:lang w:val="sr-Latn-RS"/>
+        </w:rPr>
+        <w:t>elektromehaničkih komponenti poput zvučnik</w:t>
+      </w:r>
+      <w:r>
+        <w:rPr>
+          <w:lang w:val="sr-Latn-RS"/>
+        </w:rPr>
+        <w:t>a</w:t>
+      </w:r>
+      <w:r>
+        <w:rPr>
+          <w:lang w:val="sr-Latn-RS"/>
+        </w:rPr>
+        <w:t xml:space="preserve">, piezo kristala ili drugih elektro-mehaničkih transducera. </w:t>
       </w:r>
       <w:r>
         <w:rPr>
@@ -125,13 +149,120 @@
         <w:rPr>
           <w:lang w:val="sr-Latn-RS"/>
         </w:rPr>
+        <w:t xml:space="preserve">Prenos podataka u vodi je tema koja se </w:t>
+      </w:r>
+      <w:r>
+        <w:rPr>
+          <w:lang w:val="sr-Latn-RS"/>
+        </w:rPr>
+        <w:t xml:space="preserve">temeljno </w:t>
+      </w:r>
+      <w:r>
+        <w:rPr>
+          <w:lang w:val="sr-Latn-RS"/>
+        </w:rPr>
+        <w:t xml:space="preserve">proučava </w:t>
+      </w:r>
+      <w:r>
+        <w:rPr>
+          <w:lang w:val="sr-Latn-RS"/>
+        </w:rPr>
+        <w:t>budući da podvodna kominikacija nije ni blizu na nivou one koje imamo na kopnu, zbog slabog prostiranja elektromagnetnih talasa u vodi. Imajući to u obziru u podvodnim sredinama se, za razliku od radija na kopnu, koristi akustika</w:t>
+      </w:r>
+      <w:r>
+        <w:rPr>
+          <w:lang w:val="sr-Latn-RS"/>
+        </w:rPr>
+        <w:t>(mehanički talasi) budući da je nijhova održivost veća i mogu se prostirati kilometrima, kao npr. kod nekih životinjskih vrsta poput plavog kita čiji se zov može čuti i na preko 500km.</w:t>
+      </w:r>
+    </w:p>
+    <w:p>
+      <w:pPr>
+        <w:rPr>
+          <w:lang w:val="sr-Latn-RS"/>
+        </w:rPr>
+      </w:pPr>
+      <w:r>
+        <w:rPr>
+          <w:lang w:val="sr-Latn-RS"/>
+        </w:rPr>
+        <w:t>Od tehničkih primena akustičnog prenosa podataka ističu se sonari i kao uža primena ovog načina prenosa podataka SOSUS</w:t>
+      </w:r>
+      <w:r>
+        <w:rPr>
+          <w:rStyle w:val="EndnoteReference"/>
+          <w:lang w:val="sr-Latn-RS"/>
+        </w:rPr>
+        <w:endnoteReference w:id="1"/>
+      </w:r>
+      <w:r>
+        <w:rPr>
+          <w:rStyle w:val="EndnoteReference"/>
+          <w:lang w:val="sr-Latn-RS"/>
+        </w:rPr>
+        <w:endnoteReference w:id="2"/>
+      </w:r>
+      <w:r>
+        <w:rPr>
+          <w:lang w:val="sr-Latn-RS"/>
+        </w:rPr>
+        <w:t xml:space="preserve"> – američki sistem podvodnog nadzora koji služi za praćenje podmornica </w:t>
+      </w:r>
+      <w:r>
+        <w:rPr>
+          <w:lang w:val="sr-Latn-RS"/>
+        </w:rPr>
+        <w:t>koje si radile na niskim frekvencijama(100-150Hz) i velikim udaljenostima.</w:t>
+      </w:r>
+    </w:p>
+    <w:p>
+      <w:pPr>
+        <w:rPr>
+          <w:lang w:val="sr-Latn-RS"/>
+        </w:rPr>
+      </w:pPr>
+      <w:r>
+        <w:rPr>
+          <w:lang w:val="sr-Latn-RS"/>
+        </w:rPr>
+        <w:t>Takođe u ISP se radi projekat sa sličnom temom</w:t>
+      </w:r>
+      <w:r>
+        <w:rPr>
+          <w:lang w:val="sr-Latn-RS"/>
+        </w:rPr>
+        <w:t>, ali sa manjim predajnicima/prijemnicima, sa fiksnom koncentracijom soli</w:t>
+      </w:r>
+      <w:r>
+        <w:rPr>
+          <w:lang w:val="sr-Latn-RS"/>
+        </w:rPr>
+        <w:t xml:space="preserve"> i u savršenom okruženju bez turbulencija.</w:t>
+      </w:r>
+    </w:p>
+    <w:p>
+      <w:pPr>
+        <w:rPr>
+          <w:lang w:val="sr-Latn-RS"/>
+        </w:rPr>
+      </w:pPr>
+      <w:r>
+        <w:rPr>
+          <w:lang w:val="sr-Latn-RS"/>
+        </w:rPr>
         <w:t xml:space="preserve">Zaključak ovog projekta trebao bi da prikaže koristan frekventni opseg ovog sistema komunikacije i njegovu efikasnost </w:t>
       </w:r>
       <w:r>
         <w:rPr>
           <w:lang w:val="sr-Latn-RS"/>
         </w:rPr>
-        <w:t>u različitim protokolima razmene podataka.</w:t>
+        <w:t>u različitim protokolima razmene podataka</w:t>
+      </w:r>
+      <w:r>
+        <w:rPr>
+          <w:lang w:val="sr-Latn-RS"/>
+        </w:rPr>
+        <w:t xml:space="preserve"> i u različitim uslovima upotrebe.</w:t>
       </w:r>
     </w:p>
     <w:p>
@@ -198,22 +329,189 @@
     <w:p>
       <w:pPr>
         <w:rPr>
-          <w:lang w:val="sr-Latn-RS"/>
-        </w:rPr>
-      </w:pPr>
-    </w:p>
-    <w:p>
-      <w:pPr>
-        <w:rPr>
-          <w:lang w:val="sr-Latn-RS"/>
-        </w:rPr>
-      </w:pPr>
-      <w:r>
-        <w:rPr>
           <w:b/>
           <w:bCs/>
           <w:lang w:val="sr-Latn-RS"/>
         </w:rPr>
+      </w:pPr>
+      <w:r>
+        <w:rPr>
+          <w:b/>
+          <w:bCs/>
+          <w:lang w:val="sr-Latn-RS"/>
+        </w:rPr>
+        <w:t>Modulacija/Demodulacija</w:t>
+      </w:r>
+    </w:p>
+    <w:p>
+      <w:pPr>
+        <w:rPr>
+          <w:lang w:val="sr-Latn-RS"/>
+        </w:rPr>
+      </w:pPr>
+      <w:r>
+        <w:rPr>
+          <w:lang w:val="sr-Latn-RS"/>
+        </w:rPr>
+        <w:t>Modulacija signala bi se zasnivala na ASK i FSK tipu modulacije</w:t>
+      </w:r>
+      <w:r>
+        <w:rPr>
+          <w:lang w:val="sr-Latn-RS"/>
+        </w:rPr>
+        <w:t xml:space="preserve"> budući da se lako mogu izolovati narrow-band pass filterima pojačati i digitalizovati, dok PSK zahteva praćenje faze signala koja se može promeniti u bilo kom trenutku</w:t>
+      </w:r>
+      <w:r>
+        <w:rPr>
+          <w:lang w:val="sr-Latn-RS"/>
+        </w:rPr>
+        <w:t xml:space="preserve"> i može izazvati greške.</w:t>
+      </w:r>
+    </w:p>
+    <w:p>
+      <w:pPr>
+        <w:rPr>
+          <w:lang w:val="sr-Latn-RS"/>
+        </w:rPr>
+      </w:pPr>
+      <w:r>
+        <w:rPr>
+          <w:lang w:val="sr-Latn-RS"/>
+        </w:rPr>
+        <w:t>Modulacija bi se vršila pomoću 2 bilateralna prekidača</w:t>
+      </w:r>
+      <w:r>
+        <w:rPr>
+          <w:rStyle w:val="EndnoteReference"/>
+          <w:lang w:val="sr-Latn-RS"/>
+        </w:rPr>
+        <w:endnoteReference w:id="3"/>
+      </w:r>
+      <w:r>
+        <w:rPr>
+          <w:lang w:val="sr-Latn-RS"/>
+        </w:rPr>
+        <w:t xml:space="preserve"> koji dovode signal sa generatora signala na pojačivač snage transducera (zvučnika)</w:t>
+      </w:r>
+      <w:r>
+        <w:rPr>
+          <w:lang w:val="sr-Latn-RS"/>
+        </w:rPr>
+        <w:t>.</w:t>
+      </w:r>
+    </w:p>
+    <w:p>
+      <w:pPr>
+        <w:rPr>
+          <w:lang w:val="sr-Latn-RS"/>
+        </w:rPr>
+      </w:pPr>
+      <w:r>
+        <w:rPr>
+          <w:lang w:val="sr-Latn-RS"/>
+        </w:rPr>
+        <w:lastRenderedPageBreak/>
+        <w:drawing>
+          <wp:inline distT="0" distB="0" distL="0" distR="0" wp14:anchorId="62C7BBC0" wp14:editId="34745236">
+            <wp:extent cx="5363323" cy="2476846"/>
+            <wp:effectExtent l="0" t="0" r="0" b="0"/>
+            <wp:docPr id="3" name="Picture 3"/>
+            <wp:cNvGraphicFramePr>
+              <a:graphicFrameLocks xmlns:a="http://schemas.openxmlformats.org/drawingml/2006/main" noChangeAspect="1"/>
+            </wp:cNvGraphicFramePr>
+            <a:graphic xmlns:a="http://schemas.openxmlformats.org/drawingml/2006/main">
+              <a:graphicData uri="http://schemas.openxmlformats.org/drawingml/2006/picture">
+                <pic:pic xmlns:pic="http://schemas.openxmlformats.org/drawingml/2006/picture">
+                  <pic:nvPicPr>
+                    <pic:cNvPr id="3" name="Picture 3"/>
+                    <pic:cNvPicPr/>
+                  </pic:nvPicPr>
+                  <pic:blipFill>
+                    <a:blip r:embed="rId7">
+                      <a:extLst>
+                        <a:ext uri="{28A0092B-C50C-407E-A947-70E740481C1C}">
+                          <a14:useLocalDpi xmlns:a14="http://schemas.microsoft.com/office/drawing/2010/main" val="0"/>
+                        </a:ext>
+                      </a:extLst>
+                    </a:blip>
+                    <a:stretch>
+                      <a:fillRect/>
+                    </a:stretch>
+                  </pic:blipFill>
+                  <pic:spPr>
+                    <a:xfrm>
+                      <a:off x="0" y="0"/>
+                      <a:ext cx="5363323" cy="2476846"/>
+                    </a:xfrm>
+                    <a:prstGeom prst="rect">
+                      <a:avLst/>
+                    </a:prstGeom>
+                  </pic:spPr>
+                </pic:pic>
+              </a:graphicData>
+            </a:graphic>
+          </wp:inline>
+        </w:drawing>
+      </w:r>
+    </w:p>
+    <w:p>
+      <w:pPr>
+        <w:rPr>
+          <w:lang w:val="sr-Latn-RS"/>
+        </w:rPr>
+      </w:pPr>
+      <w:r>
+        <w:rPr>
+          <w:lang w:val="sr-Latn-RS"/>
+        </w:rPr>
+        <w:t>Na slici se vide Ctrl1 i Ctrl2 što su ulazi signala sa podacima iz mikrokontrolera</w:t>
+      </w:r>
+      <w:r>
+        <w:rPr>
+          <w:lang w:val="sr-Latn-RS"/>
+        </w:rPr>
+        <w:br/>
+        <w:t>Sig1 i Sig2 su dve „noseća“ signala poznatih frekvencija koji dolaze iz generatora signala</w:t>
+      </w:r>
+      <w:r>
+        <w:rPr>
+          <w:lang w:val="sr-Latn-RS"/>
+        </w:rPr>
+        <w:br/>
+      </w:r>
+      <w:r>
+        <w:rPr>
+          <w:lang w:val="sr-Latn-RS"/>
+        </w:rPr>
+        <w:t>Operacioni pojačivač velike snage služi kako bi pojačao signal i napajao transciver</w:t>
+      </w:r>
+      <w:r>
+        <w:rPr>
+          <w:lang w:val="sr-Latn-RS"/>
+        </w:rPr>
+        <w:br/>
+        <w:t>RP3 služi za podešavanje amplitude izlaznog signala</w:t>
+      </w:r>
+    </w:p>
+    <w:p>
+      <w:pPr>
+        <w:rPr>
+          <w:lang w:val="sr-Latn-RS"/>
+        </w:rPr>
+      </w:pPr>
+    </w:p>
+    <w:p>
+      <w:pPr>
+        <w:rPr>
+          <w:lang w:val="sr-Latn-RS"/>
+        </w:rPr>
+      </w:pPr>
+      <w:r>
+        <w:rPr>
+          <w:b/>
+          <w:bCs/>
+          <w:lang w:val="sr-Latn-RS"/>
+        </w:rPr>
         <w:t>Hipoteze</w:t>
       </w:r>
     </w:p>
@@ -243,6 +541,9 @@
       </w:r>
     </w:p>
     <w:sectPr>
+      <w:endnotePr>
+        <w:numFmt w:val="decimal"/>
+      </w:endnotePr>
       <w:pgSz w:w="12240" w:h="15840"/>
       <w:pgMar w:top="1440" w:right="1440" w:bottom="1440" w:left="1440" w:header="720" w:footer="720" w:gutter="0"/>
       <w:cols w:space="720"/>
@@ -250,6 +551,125 @@
     </w:sectPr>
   </w:body>
 </w:document>
+</file>
+
+<file path=word/endnotes.xml><?xml version="1.0" encoding="utf-8"?>
+<w:endnotes xmlns:wpc="http://schemas.microsoft.com/office/word/2010/wordprocessingCanvas" xmlns:cx="http://schemas.microsoft.com/office/drawing/2014/chartex" xmlns:cx1="http://schemas.microsoft.com/office/drawing/2015/9/8/chartex" xmlns:cx2="http://schemas.microsoft.com/office/drawing/2015/10/21/chartex" xmlns:cx3="http://schemas.microsoft.com/office/drawing/2016/5/9/chartex" xmlns:cx4="http://schemas.microsoft.com/office/drawing/2016/5/10/chartex" xmlns:cx5="http://schemas.microsoft.com/office/drawing/2016/5/11/chartex" xmlns:cx6="http://schemas.microsoft.com/office/drawing/2016/5/12/chartex" xmlns:cx7="http://schemas.microsoft.com/office/drawing/2016/5/13/chartex" xmlns:cx8="http://schemas.microsoft.com/office/drawing/2016/5/14/chartex" xmlns:mc="http://schemas.openxmlformats.org/markup-compatibility/2006" xmlns:aink="http://schemas.microsoft.com/office/drawing/2016/ink" xmlns:am3d="http://schemas.microsoft.com/office/drawing/2017/model3d" xmlns:o="urn:schemas-microsoft-com:office:office" xmlns:r="http://schemas.openxmlformats.org/officeDocument/2006/relationships" xmlns:m="http://schemas.openxmlformats.org/officeDocument/2006/math" xmlns:v="urn:schemas-microsoft-com:vml" xmlns:wp14="http://schemas.microsoft.com/office/word/2010/wordprocessingDrawing" xmlns:wp="http://schemas.openxmlformats.org/drawingml/2006/wordprocessingDrawing" xmlns:w10="urn:schemas-microsoft-com:office:word" xmlns:w="http://schemas.openxmlformats.org/wordprocessingml/2006/main" xmlns:w14="http://schemas.microsoft.com/office/word/2010/wordml" xmlns:w15="http://schemas.microsoft.com/office/word/2012/wordml" xmlns:w16cex="http://schemas.microsoft.com/office/word/2018/wordml/cex" xmlns:w16cid="http://schemas.microsoft.com/office/word/2016/wordml/cid" xmlns:w16="http://schemas.microsoft.com/office/word/2018/wordml" xmlns:w16sdtdh="http://schemas.microsoft.com/office/word/2020/wordml/sdtdatahash" xmlns:w16se="http://schemas.microsoft.com/office/word/2015/wordml/symex" xmlns:wpg="http://schemas.microsoft.com/office/word/2010/wordprocessingGroup" xmlns:wpi="http://schemas.microsoft.com/office/word/2010/wordprocessingInk" xmlns:wne="http://schemas.microsoft.com/office/word/2006/wordml" xmlns:wps="http://schemas.microsoft.com/office/word/2010/wordprocessingShape" mc:Ignorable="w14 w15 w16se w16cid w16 w16cex w16sdtdh wp14">
+  <w:endnote w:type="separator" w:id="-1">
+    <w:p>
+      <w:pPr>
+        <w:spacing w:after="0" w:line="240" w:lineRule="auto"/>
+      </w:pPr>
+      <w:r>
+        <w:separator/>
+      </w:r>
+    </w:p>
+  </w:endnote>
+  <w:endnote w:type="continuationSeparator" w:id="0">
+    <w:p>
+      <w:pPr>
+        <w:spacing w:after="0" w:line="240" w:lineRule="auto"/>
+      </w:pPr>
+      <w:r>
+        <w:continuationSeparator/>
+      </w:r>
+    </w:p>
+  </w:endnote>
+  <w:endnote w:id="1">
+    <w:p>
+      <w:pPr>
+        <w:pStyle w:val="EndnoteText"/>
+        <w:rPr>
+          <w:lang w:val="sr-Latn-RS"/>
+        </w:rPr>
+      </w:pPr>
+      <w:r>
+        <w:rPr>
+          <w:rStyle w:val="EndnoteReference"/>
+        </w:rPr>
+        <w:endnoteRef/>
+      </w:r>
+      <w:r>
+        <w:t xml:space="preserve"> </w:t>
+      </w:r>
+      <w:r>
+        <w:t>https://en.wikipedia.org/wiki/SOSUS</w:t>
+      </w:r>
+    </w:p>
+  </w:endnote>
+  <w:endnote w:id="2">
+    <w:p>
+      <w:pPr>
+        <w:pStyle w:val="EndnoteText"/>
+        <w:rPr>
+          <w:lang w:val="sr-Latn-RS"/>
+        </w:rPr>
+      </w:pPr>
+      <w:r>
+        <w:rPr>
+          <w:rStyle w:val="EndnoteReference"/>
+        </w:rPr>
+        <w:endnoteRef/>
+      </w:r>
+      <w:r>
+        <w:t xml:space="preserve"> </w:t>
+      </w:r>
+      <w:r>
+        <w:t>https://fas.org/irp/program/collect/sosus.htm</w:t>
+      </w:r>
+    </w:p>
+  </w:endnote>
+  <w:endnote w:id="3">
+    <w:p>
+      <w:pPr>
+        <w:pStyle w:val="EndnoteText"/>
+        <w:rPr>
+          <w:lang w:val="sr-Latn-RS"/>
+        </w:rPr>
+      </w:pPr>
+      <w:r>
+        <w:rPr>
+          <w:rStyle w:val="EndnoteReference"/>
+        </w:rPr>
+        <w:endnoteRef/>
+      </w:r>
+      <w:r>
+        <w:t xml:space="preserve"> </w:t>
+      </w:r>
+      <w:r>
+        <w:rPr>
+          <w:lang w:val="sr-Latn-RS"/>
+        </w:rPr>
+        <w:t>bilateralni prekidač je silikonska komponeta koja funkcioniše kao solid-state relay</w:t>
+      </w:r>
+    </w:p>
+  </w:endnote>
+</w:endnotes>
+</file>
+
+<file path=word/footnotes.xml><?xml version="1.0" encoding="utf-8"?>
+<w:footnotes xmlns:wpc="http://schemas.microsoft.com/office/word/2010/wordprocessingCanvas" xmlns:cx="http://schemas.microsoft.com/office/drawing/2014/chartex" xmlns:cx1="http://schemas.microsoft.com/office/drawing/2015/9/8/chartex" xmlns:cx2="http://schemas.microsoft.com/office/drawing/2015/10/21/chartex" xmlns:cx3="http://schemas.microsoft.com/office/drawing/2016/5/9/chartex" xmlns:cx4="http://schemas.microsoft.com/office/drawing/2016/5/10/chartex" xmlns:cx5="http://schemas.microsoft.com/office/drawing/2016/5/11/chartex" xmlns:cx6="http://schemas.microsoft.com/office/drawing/2016/5/12/chartex" xmlns:cx7="http://schemas.microsoft.com/office/drawing/2016/5/13/chartex" xmlns:cx8="http://schemas.microsoft.com/office/drawing/2016/5/14/chartex" xmlns:mc="http://schemas.openxmlformats.org/markup-compatibility/2006" xmlns:aink="http://schemas.microsoft.com/office/drawing/2016/ink" xmlns:am3d="http://schemas.microsoft.com/office/drawing/2017/model3d" xmlns:o="urn:schemas-microsoft-com:office:office" xmlns:r="http://schemas.openxmlformats.org/officeDocument/2006/relationships" xmlns:m="http://schemas.openxmlformats.org/officeDocument/2006/math" xmlns:v="urn:schemas-microsoft-com:vml" xmlns:wp14="http://schemas.microsoft.com/office/word/2010/wordprocessingDrawing" xmlns:wp="http://schemas.openxmlformats.org/drawingml/2006/wordprocessingDrawing" xmlns:w10="urn:schemas-microsoft-com:office:word" xmlns:w="http://schemas.openxmlformats.org/wordprocessingml/2006/main" xmlns:w14="http://schemas.microsoft.com/office/word/2010/wordml" xmlns:w15="http://schemas.microsoft.com/office/word/2012/wordml" xmlns:w16cex="http://schemas.microsoft.com/office/word/2018/wordml/cex" xmlns:w16cid="http://schemas.microsoft.com/office/word/2016/wordml/cid" xmlns:w16="http://schemas.microsoft.com/office/word/2018/wordml" xmlns:w16sdtdh="http://schemas.microsoft.com/office/word/2020/wordml/sdtdatahash" xmlns:w16se="http://schemas.microsoft.com/office/word/2015/wordml/symex" xmlns:wpg="http://schemas.microsoft.com/office/word/2010/wordprocessingGroup" xmlns:wpi="http://schemas.microsoft.com/office/word/2010/wordprocessingInk" xmlns:wne="http://schemas.microsoft.com/office/word/2006/wordml" xmlns:wps="http://schemas.microsoft.com/office/word/2010/wordprocessingShape" mc:Ignorable="w14 w15 w16se w16cid w16 w16cex w16sdtdh wp14">
+  <w:footnote w:type="separator" w:id="-1">
+    <w:p>
+      <w:pPr>
+        <w:spacing w:after="0" w:line="240" w:lineRule="auto"/>
+      </w:pPr>
+      <w:r>
+        <w:separator/>
+      </w:r>
+    </w:p>
+  </w:footnote>
+  <w:footnote w:type="continuationSeparator" w:id="0">
+    <w:p>
+      <w:pPr>
+        <w:spacing w:after="0" w:line="240" w:lineRule="auto"/>
+      </w:pPr>
+      <w:r>
+        <w:continuationSeparator/>
+      </w:r>
+    </w:p>
+  </w:footnote>
+</w:footnotes>
 </file>
 
 <file path=word/styles.xml><?xml version="1.0" encoding="utf-8"?>
@@ -681,6 +1101,86 @@
     <w:semiHidden/>
     <w:unhideWhenUsed/>
   </w:style>
+  <w:style w:type="paragraph" w:styleId="EndnoteText">
+    <w:name w:val="endnote text"/>
+    <w:basedOn w:val="Normal"/>
+    <w:link w:val="EndnoteTextChar"/>
+    <w:uiPriority w:val="99"/>
+    <w:semiHidden/>
+    <w:unhideWhenUsed/>
+    <w:rsid w:val="00492333"/>
+    <w:pPr>
+      <w:spacing w:after="0" w:line="240" w:lineRule="auto"/>
+    </w:pPr>
+    <w:rPr>
+      <w:sz w:val="20"/>
+      <w:szCs w:val="20"/>
+    </w:rPr>
+  </w:style>
+  <w:style w:type="character" w:customStyle="1" w:styleId="EndnoteTextChar">
+    <w:name w:val="Endnote Text Char"/>
+    <w:basedOn w:val="DefaultParagraphFont"/>
+    <w:link w:val="EndnoteText"/>
+    <w:uiPriority w:val="99"/>
+    <w:semiHidden/>
+    <w:rsid w:val="00492333"/>
+    <w:rPr>
+      <w:noProof/>
+      <w:sz w:val="20"/>
+      <w:szCs w:val="20"/>
+    </w:rPr>
+  </w:style>
+  <w:style w:type="character" w:styleId="EndnoteReference">
+    <w:name w:val="endnote reference"/>
+    <w:basedOn w:val="DefaultParagraphFont"/>
+    <w:uiPriority w:val="99"/>
+    <w:semiHidden/>
+    <w:unhideWhenUsed/>
+    <w:rsid w:val="00492333"/>
+    <w:rPr>
+      <w:vertAlign w:val="superscript"/>
+    </w:rPr>
+  </w:style>
+  <w:style w:type="paragraph" w:styleId="FootnoteText">
+    <w:name w:val="footnote text"/>
+    <w:basedOn w:val="Normal"/>
+    <w:link w:val="FootnoteTextChar"/>
+    <w:uiPriority w:val="99"/>
+    <w:semiHidden/>
+    <w:unhideWhenUsed/>
+    <w:rsid w:val="00492333"/>
+    <w:pPr>
+      <w:spacing w:after="0" w:line="240" w:lineRule="auto"/>
+    </w:pPr>
+    <w:rPr>
+      <w:sz w:val="20"/>
+      <w:szCs w:val="20"/>
+    </w:rPr>
+  </w:style>
+  <w:style w:type="character" w:customStyle="1" w:styleId="FootnoteTextChar">
+    <w:name w:val="Footnote Text Char"/>
+    <w:basedOn w:val="DefaultParagraphFont"/>
+    <w:link w:val="FootnoteText"/>
+    <w:uiPriority w:val="99"/>
+    <w:semiHidden/>
+    <w:rsid w:val="00492333"/>
+    <w:rPr>
+      <w:noProof/>
+      <w:sz w:val="20"/>
+      <w:szCs w:val="20"/>
+    </w:rPr>
+  </w:style>
+  <w:style w:type="character" w:styleId="FootnoteReference">
+    <w:name w:val="footnote reference"/>
+    <w:basedOn w:val="DefaultParagraphFont"/>
+    <w:uiPriority w:val="99"/>
+    <w:semiHidden/>
+    <w:unhideWhenUsed/>
+    <w:rsid w:val="00492333"/>
+    <w:rPr>
+      <w:vertAlign w:val="superscript"/>
+    </w:rPr>
+  </w:style>
 </w:styles>
 </file>
 
@@ -977,4 +1477,16 @@
     </a:ext>
   </a:extLst>
 </a:theme>
+</file>
+
+<file path=customXml/item1.xml><?xml version="1.0" encoding="utf-8"?>
+<b:Sources xmlns:b="http://schemas.openxmlformats.org/officeDocument/2006/bibliography" xmlns="http://schemas.openxmlformats.org/officeDocument/2006/bibliography" SelectedStyle="\APASixthEditionOfficeOnline.xsl" StyleName="APA" Version="6"/>
+</file>
+
+<file path=customXml/itemProps1.xml><?xml version="1.0" encoding="utf-8"?>
+<ds:datastoreItem xmlns:ds="http://schemas.openxmlformats.org/officeDocument/2006/customXml" ds:itemID="{C2B8C01D-8B1F-4F74-A5B4-85B9619EA036}">
+  <ds:schemaRefs>
+    <ds:schemaRef ds:uri="http://schemas.openxmlformats.org/officeDocument/2006/bibliography"/>
+  </ds:schemaRefs>
+</ds:datastoreItem>
 </file>
</xml_diff>

<commit_message>
Update Added formulas Added modulating and demodulatin circuit diagrams Added required aparature list
</commit_message>
<xml_diff>
--- a/Prenos podataka pomoću mehaničkih talasa u vodi.docx
+++ b/Prenos podataka pomoću mehaničkih talasa u vodi.docx
@@ -427,7 +427,7 @@
                     <pic:cNvPicPr/>
                   </pic:nvPicPr>
                   <pic:blipFill>
-                    <a:blip r:embed="rId7">
+                    <a:blip r:embed="rId8">
                       <a:extLst>
                         <a:ext uri="{28A0092B-C50C-407E-A947-70E740481C1C}">
                           <a14:useLocalDpi xmlns:a14="http://schemas.microsoft.com/office/drawing/2010/main" val="0"/>
@@ -477,6 +477,12 @@
         <w:rPr>
           <w:lang w:val="sr-Latn-RS"/>
         </w:rPr>
+        <w:t xml:space="preserve"> sa frekvencijama f1 i f2</w:t>
+      </w:r>
+      <w:r>
+        <w:rPr>
+          <w:lang w:val="sr-Latn-RS"/>
+        </w:rPr>
         <w:br/>
       </w:r>
       <w:r>
@@ -496,48 +502,1044 @@
     <w:p>
       <w:pPr>
         <w:rPr>
-          <w:lang w:val="sr-Latn-RS"/>
-        </w:rPr>
-      </w:pPr>
-    </w:p>
-    <w:p>
-      <w:pPr>
-        <w:rPr>
-          <w:lang w:val="sr-Latn-RS"/>
-        </w:rPr>
-      </w:pPr>
-      <w:r>
+          <w:rFonts w:eastAsiaTheme="minorEastAsia"/>
+        </w:rPr>
+      </w:pPr>
+      <w:r>
+        <w:rPr>
+          <w:lang w:val="sr-Latn-RS"/>
+        </w:rPr>
+        <w:t>Pojačanje signala dobija se formuluom</w:t>
+      </w:r>
+      <w:r>
+        <w:t>:</w:t>
+      </w:r>
+      <w:r>
+        <w:br/>
+      </w:r>
+      <m:oMathPara>
+        <m:oMath>
+          <m:sSub>
+            <m:sSubPr>
+              <m:ctrlPr>
+                <w:rPr>
+                  <w:rFonts w:ascii="Cambria Math" w:hAnsi="Cambria Math"/>
+                  <w:i/>
+                </w:rPr>
+              </m:ctrlPr>
+            </m:sSubPr>
+            <m:e>
+              <m:r>
+                <w:rPr>
+                  <w:rFonts w:ascii="Cambria Math" w:hAnsi="Cambria Math"/>
+                </w:rPr>
+                <m:t>V</m:t>
+              </m:r>
+            </m:e>
+            <m:sub>
+              <m:r>
+                <w:rPr>
+                  <w:rFonts w:ascii="Cambria Math" w:hAnsi="Cambria Math"/>
+                </w:rPr>
+                <m:t>out</m:t>
+              </m:r>
+            </m:sub>
+          </m:sSub>
+          <m:r>
+            <w:rPr>
+              <w:rFonts w:ascii="Cambria Math" w:hAnsi="Cambria Math"/>
+            </w:rPr>
+            <m:t>=</m:t>
+          </m:r>
+          <m:sSub>
+            <m:sSubPr>
+              <m:ctrlPr>
+                <w:rPr>
+                  <w:rFonts w:ascii="Cambria Math" w:hAnsi="Cambria Math"/>
+                  <w:i/>
+                </w:rPr>
+              </m:ctrlPr>
+            </m:sSubPr>
+            <m:e>
+              <m:r>
+                <w:rPr>
+                  <w:rFonts w:ascii="Cambria Math" w:hAnsi="Cambria Math"/>
+                </w:rPr>
+                <m:t>V</m:t>
+              </m:r>
+            </m:e>
+            <m:sub>
+              <m:r>
+                <w:rPr>
+                  <w:rFonts w:ascii="Cambria Math" w:hAnsi="Cambria Math"/>
+                </w:rPr>
+                <m:t>in</m:t>
+              </m:r>
+            </m:sub>
+          </m:sSub>
+          <m:f>
+            <m:fPr>
+              <m:ctrlPr>
+                <w:rPr>
+                  <w:rFonts w:ascii="Cambria Math" w:hAnsi="Cambria Math"/>
+                  <w:i/>
+                </w:rPr>
+              </m:ctrlPr>
+            </m:fPr>
+            <m:num>
+              <m:sSub>
+                <m:sSubPr>
+                  <m:ctrlPr>
+                    <w:rPr>
+                      <w:rFonts w:ascii="Cambria Math" w:hAnsi="Cambria Math"/>
+                      <w:i/>
+                    </w:rPr>
+                  </m:ctrlPr>
+                </m:sSubPr>
+                <m:e>
+                  <m:r>
+                    <w:rPr>
+                      <w:rFonts w:ascii="Cambria Math" w:hAnsi="Cambria Math"/>
+                    </w:rPr>
+                    <m:t>R</m:t>
+                  </m:r>
+                </m:e>
+                <m:sub>
+                  <m:r>
+                    <w:rPr>
+                      <w:rFonts w:ascii="Cambria Math" w:hAnsi="Cambria Math"/>
+                    </w:rPr>
+                    <m:t>p3</m:t>
+                  </m:r>
+                </m:sub>
+              </m:sSub>
+            </m:num>
+            <m:den>
+              <m:sSub>
+                <m:sSubPr>
+                  <m:ctrlPr>
+                    <w:rPr>
+                      <w:rFonts w:ascii="Cambria Math" w:hAnsi="Cambria Math"/>
+                      <w:i/>
+                    </w:rPr>
+                  </m:ctrlPr>
+                </m:sSubPr>
+                <m:e>
+                  <m:r>
+                    <w:rPr>
+                      <w:rFonts w:ascii="Cambria Math" w:hAnsi="Cambria Math"/>
+                    </w:rPr>
+                    <m:t>R</m:t>
+                  </m:r>
+                </m:e>
+                <m:sub>
+                  <m:r>
+                    <w:rPr>
+                      <w:rFonts w:ascii="Cambria Math" w:hAnsi="Cambria Math"/>
+                    </w:rPr>
+                    <m:t>4</m:t>
+                  </m:r>
+                </m:sub>
+              </m:sSub>
+            </m:den>
+          </m:f>
+        </m:oMath>
+      </m:oMathPara>
+    </w:p>
+    <w:p>
+      <w:pPr>
+        <w:rPr>
+          <w:rFonts w:eastAsiaTheme="minorEastAsia"/>
+          <w:lang w:val="sr-Latn-RS"/>
+        </w:rPr>
+      </w:pPr>
+      <w:r>
+        <w:rPr>
+          <w:rFonts w:eastAsiaTheme="minorEastAsia"/>
+        </w:rPr>
+        <w:t>Demodulacija signala se vr</w:t>
+      </w:r>
+      <w:r>
+        <w:rPr>
+          <w:rFonts w:eastAsiaTheme="minorEastAsia"/>
+          <w:lang w:val="sr-Latn-RS"/>
+        </w:rPr>
+        <w:t>ši pomoću LC narrow-band pass filtera budući da veoma dobro filtriraju neželjene signale.</w:t>
+      </w:r>
+      <w:r>
+        <w:rPr>
+          <w:rFonts w:eastAsiaTheme="minorEastAsia"/>
+          <w:lang w:val="sr-Latn-RS"/>
+        </w:rPr>
+        <w:t xml:space="preserve"> Mana narrow-band pass filtera je što moraju biti što preciznije kalibrisani i omogućavaju prijem signala samo na jednoj predefinisanoj frekvenciji.</w:t>
+      </w:r>
+    </w:p>
+    <w:p>
+      <w:pPr>
+        <w:jc w:val="center"/>
+        <w:rPr>
+          <w:lang w:val="sr-Latn-RS"/>
+        </w:rPr>
+      </w:pPr>
+      <w:r>
+        <w:rPr>
+          <w:lang w:val="sr-Latn-RS"/>
+        </w:rPr>
+        <w:drawing>
+          <wp:inline distT="0" distB="0" distL="0" distR="0" wp14:anchorId="01D3E66C" wp14:editId="0D840FF8">
+            <wp:extent cx="3968803" cy="1767305"/>
+            <wp:effectExtent l="0" t="0" r="0" b="4445"/>
+            <wp:docPr id="1" name="Picture 1"/>
+            <wp:cNvGraphicFramePr>
+              <a:graphicFrameLocks xmlns:a="http://schemas.openxmlformats.org/drawingml/2006/main" noChangeAspect="1"/>
+            </wp:cNvGraphicFramePr>
+            <a:graphic xmlns:a="http://schemas.openxmlformats.org/drawingml/2006/main">
+              <a:graphicData uri="http://schemas.openxmlformats.org/drawingml/2006/picture">
+                <pic:pic xmlns:pic="http://schemas.openxmlformats.org/drawingml/2006/picture">
+                  <pic:nvPicPr>
+                    <pic:cNvPr id="1" name="Picture 1"/>
+                    <pic:cNvPicPr/>
+                  </pic:nvPicPr>
+                  <pic:blipFill>
+                    <a:blip r:embed="rId9" cstate="print">
+                      <a:extLst>
+                        <a:ext uri="{28A0092B-C50C-407E-A947-70E740481C1C}">
+                          <a14:useLocalDpi xmlns:a14="http://schemas.microsoft.com/office/drawing/2010/main" val="0"/>
+                        </a:ext>
+                      </a:extLst>
+                    </a:blip>
+                    <a:stretch>
+                      <a:fillRect/>
+                    </a:stretch>
+                  </pic:blipFill>
+                  <pic:spPr>
+                    <a:xfrm>
+                      <a:off x="0" y="0"/>
+                      <a:ext cx="3985015" cy="1774524"/>
+                    </a:xfrm>
+                    <a:prstGeom prst="rect">
+                      <a:avLst/>
+                    </a:prstGeom>
+                  </pic:spPr>
+                </pic:pic>
+              </a:graphicData>
+            </a:graphic>
+          </wp:inline>
+        </w:drawing>
+      </w:r>
+    </w:p>
+    <w:p>
+      <w:r>
+        <w:rPr>
+          <w:lang w:val="sr-Latn-RS"/>
+        </w:rPr>
+        <w:t xml:space="preserve">Najmanja atenuacija signala postiže se na rezonantnoj frekvenciji kondenzatora </w:t>
+      </w:r>
+      <w:r>
+        <w:rPr>
+          <w:lang w:val="sr-Latn-RS"/>
+        </w:rPr>
+        <w:t>C13 i kalema L5, njihova impedansa zajedno sa otpornikom je predstavljena kroz formul</w:t>
+      </w:r>
+      <w:r>
+        <w:rPr>
+          <w:lang w:val="sr-Latn-RS"/>
+        </w:rPr>
+        <w:t>e</w:t>
+      </w:r>
+      <w:r>
+        <w:t>:</w:t>
+      </w:r>
+    </w:p>
+    <w:p>
+      <w:pPr>
+        <w:rPr>
+          <w:rFonts w:eastAsiaTheme="minorEastAsia"/>
+        </w:rPr>
+      </w:pPr>
+      <m:oMathPara>
+        <m:oMath>
+          <m:sSub>
+            <m:sSubPr>
+              <m:ctrlPr>
+                <w:rPr>
+                  <w:rFonts w:ascii="Cambria Math" w:hAnsi="Cambria Math"/>
+                  <w:i/>
+                </w:rPr>
+              </m:ctrlPr>
+            </m:sSubPr>
+            <m:e>
+              <m:r>
+                <w:rPr>
+                  <w:rFonts w:ascii="Cambria Math" w:hAnsi="Cambria Math"/>
+                </w:rPr>
+                <m:t>X</m:t>
+              </m:r>
+            </m:e>
+            <m:sub>
+              <m:r>
+                <w:rPr>
+                  <w:rFonts w:ascii="Cambria Math" w:hAnsi="Cambria Math"/>
+                </w:rPr>
+                <m:t>r</m:t>
+              </m:r>
+            </m:sub>
+          </m:sSub>
+          <m:r>
+            <w:rPr>
+              <w:rFonts w:ascii="Cambria Math" w:hAnsi="Cambria Math"/>
+            </w:rPr>
+            <m:t>=</m:t>
+          </m:r>
+          <m:rad>
+            <m:radPr>
+              <m:degHide m:val="1"/>
+              <m:ctrlPr>
+                <w:rPr>
+                  <w:rFonts w:ascii="Cambria Math" w:hAnsi="Cambria Math"/>
+                  <w:i/>
+                </w:rPr>
+              </m:ctrlPr>
+            </m:radPr>
+            <m:deg/>
+            <m:e>
+              <m:sSup>
+                <m:sSupPr>
+                  <m:ctrlPr>
+                    <w:rPr>
+                      <w:rFonts w:ascii="Cambria Math" w:hAnsi="Cambria Math"/>
+                      <w:i/>
+                    </w:rPr>
+                  </m:ctrlPr>
+                </m:sSupPr>
+                <m:e>
+                  <m:d>
+                    <m:dPr>
+                      <m:ctrlPr>
+                        <w:rPr>
+                          <w:rFonts w:ascii="Cambria Math" w:hAnsi="Cambria Math"/>
+                          <w:i/>
+                        </w:rPr>
+                      </m:ctrlPr>
+                    </m:dPr>
+                    <m:e>
+                      <m:sSub>
+                        <m:sSubPr>
+                          <m:ctrlPr>
+                            <w:rPr>
+                              <w:rFonts w:ascii="Cambria Math" w:hAnsi="Cambria Math"/>
+                              <w:i/>
+                            </w:rPr>
+                          </m:ctrlPr>
+                        </m:sSubPr>
+                        <m:e>
+                          <m:r>
+                            <w:rPr>
+                              <w:rFonts w:ascii="Cambria Math" w:hAnsi="Cambria Math"/>
+                            </w:rPr>
+                            <m:t>X</m:t>
+                          </m:r>
+                        </m:e>
+                        <m:sub>
+                          <m:r>
+                            <w:rPr>
+                              <w:rFonts w:ascii="Cambria Math" w:hAnsi="Cambria Math"/>
+                            </w:rPr>
+                            <m:t>l</m:t>
+                          </m:r>
+                        </m:sub>
+                      </m:sSub>
+                      <m:r>
+                        <w:rPr>
+                          <w:rFonts w:ascii="Cambria Math" w:hAnsi="Cambria Math"/>
+                        </w:rPr>
+                        <m:t>-</m:t>
+                      </m:r>
+                      <m:sSub>
+                        <m:sSubPr>
+                          <m:ctrlPr>
+                            <w:rPr>
+                              <w:rFonts w:ascii="Cambria Math" w:hAnsi="Cambria Math"/>
+                              <w:i/>
+                            </w:rPr>
+                          </m:ctrlPr>
+                        </m:sSubPr>
+                        <m:e>
+                          <m:r>
+                            <w:rPr>
+                              <w:rFonts w:ascii="Cambria Math" w:hAnsi="Cambria Math"/>
+                            </w:rPr>
+                            <m:t>X</m:t>
+                          </m:r>
+                        </m:e>
+                        <m:sub>
+                          <m:r>
+                            <w:rPr>
+                              <w:rFonts w:ascii="Cambria Math" w:hAnsi="Cambria Math"/>
+                            </w:rPr>
+                            <m:t>c</m:t>
+                          </m:r>
+                        </m:sub>
+                      </m:sSub>
+                    </m:e>
+                  </m:d>
+                </m:e>
+                <m:sup>
+                  <m:r>
+                    <w:rPr>
+                      <w:rFonts w:ascii="Cambria Math" w:hAnsi="Cambria Math"/>
+                    </w:rPr>
+                    <m:t>2</m:t>
+                  </m:r>
+                </m:sup>
+              </m:sSup>
+              <m:r>
+                <w:rPr>
+                  <w:rFonts w:ascii="Cambria Math" w:hAnsi="Cambria Math"/>
+                </w:rPr>
+                <m:t>+</m:t>
+              </m:r>
+              <m:sSup>
+                <m:sSupPr>
+                  <m:ctrlPr>
+                    <w:rPr>
+                      <w:rFonts w:ascii="Cambria Math" w:hAnsi="Cambria Math"/>
+                      <w:i/>
+                    </w:rPr>
+                  </m:ctrlPr>
+                </m:sSupPr>
+                <m:e>
+                  <m:sSub>
+                    <m:sSubPr>
+                      <m:ctrlPr>
+                        <w:rPr>
+                          <w:rFonts w:ascii="Cambria Math" w:hAnsi="Cambria Math"/>
+                          <w:i/>
+                        </w:rPr>
+                      </m:ctrlPr>
+                    </m:sSubPr>
+                    <m:e>
+                      <m:r>
+                        <w:rPr>
+                          <w:rFonts w:ascii="Cambria Math" w:hAnsi="Cambria Math"/>
+                        </w:rPr>
+                        <m:t>R</m:t>
+                      </m:r>
+                    </m:e>
+                    <m:sub>
+                      <m:r>
+                        <w:rPr>
+                          <w:rFonts w:ascii="Cambria Math" w:hAnsi="Cambria Math"/>
+                        </w:rPr>
+                        <m:t>21</m:t>
+                      </m:r>
+                    </m:sub>
+                  </m:sSub>
+                </m:e>
+                <m:sup>
+                  <m:r>
+                    <w:rPr>
+                      <w:rFonts w:ascii="Cambria Math" w:hAnsi="Cambria Math"/>
+                    </w:rPr>
+                    <m:t>2</m:t>
+                  </m:r>
+                </m:sup>
+              </m:sSup>
+            </m:e>
+          </m:rad>
+        </m:oMath>
+      </m:oMathPara>
+    </w:p>
+    <w:p>
+      <w:pPr>
+        <w:rPr>
+          <w:rFonts w:eastAsiaTheme="minorEastAsia"/>
+        </w:rPr>
+      </w:pPr>
+      <m:oMathPara>
+        <m:oMath>
+          <m:sSub>
+            <m:sSubPr>
+              <m:ctrlPr>
+                <w:rPr>
+                  <w:rFonts w:ascii="Cambria Math" w:hAnsi="Cambria Math"/>
+                  <w:i/>
+                </w:rPr>
+              </m:ctrlPr>
+            </m:sSubPr>
+            <m:e>
+              <m:r>
+                <w:rPr>
+                  <w:rFonts w:ascii="Cambria Math" w:hAnsi="Cambria Math"/>
+                </w:rPr>
+                <m:t>X</m:t>
+              </m:r>
+            </m:e>
+            <m:sub>
+              <m:r>
+                <w:rPr>
+                  <w:rFonts w:ascii="Cambria Math" w:hAnsi="Cambria Math"/>
+                </w:rPr>
+                <m:t>l</m:t>
+              </m:r>
+            </m:sub>
+          </m:sSub>
+          <m:r>
+            <w:rPr>
+              <w:rFonts w:ascii="Cambria Math" w:hAnsi="Cambria Math"/>
+            </w:rPr>
+            <m:t>=</m:t>
+          </m:r>
+          <m:r>
+            <w:rPr>
+              <w:rFonts w:ascii="Cambria Math" w:hAnsi="Cambria Math"/>
+            </w:rPr>
+            <m:t>2πf</m:t>
+          </m:r>
+          <m:sSub>
+            <m:sSubPr>
+              <m:ctrlPr>
+                <w:rPr>
+                  <w:rFonts w:ascii="Cambria Math" w:hAnsi="Cambria Math"/>
+                  <w:i/>
+                </w:rPr>
+              </m:ctrlPr>
+            </m:sSubPr>
+            <m:e>
+              <m:r>
+                <w:rPr>
+                  <w:rFonts w:ascii="Cambria Math" w:hAnsi="Cambria Math"/>
+                </w:rPr>
+                <m:t>L</m:t>
+              </m:r>
+            </m:e>
+            <m:sub>
+              <m:r>
+                <w:rPr>
+                  <w:rFonts w:ascii="Cambria Math" w:hAnsi="Cambria Math"/>
+                </w:rPr>
+                <m:t>5</m:t>
+              </m:r>
+            </m:sub>
+          </m:sSub>
+        </m:oMath>
+      </m:oMathPara>
+    </w:p>
+    <w:p>
+      <w:pPr>
+        <w:rPr>
+          <w:rFonts w:eastAsiaTheme="minorEastAsia"/>
+        </w:rPr>
+      </w:pPr>
+      <m:oMathPara>
+        <m:oMath>
+          <m:sSub>
+            <m:sSubPr>
+              <m:ctrlPr>
+                <w:rPr>
+                  <w:rFonts w:ascii="Cambria Math" w:eastAsiaTheme="minorEastAsia" w:hAnsi="Cambria Math"/>
+                  <w:i/>
+                </w:rPr>
+              </m:ctrlPr>
+            </m:sSubPr>
+            <m:e>
+              <m:r>
+                <w:rPr>
+                  <w:rFonts w:ascii="Cambria Math" w:eastAsiaTheme="minorEastAsia" w:hAnsi="Cambria Math"/>
+                </w:rPr>
+                <m:t>X</m:t>
+              </m:r>
+            </m:e>
+            <m:sub>
+              <m:r>
+                <w:rPr>
+                  <w:rFonts w:ascii="Cambria Math" w:eastAsiaTheme="minorEastAsia" w:hAnsi="Cambria Math"/>
+                </w:rPr>
+                <m:t>c</m:t>
+              </m:r>
+            </m:sub>
+          </m:sSub>
+          <m:r>
+            <w:rPr>
+              <w:rFonts w:ascii="Cambria Math" w:eastAsiaTheme="minorEastAsia" w:hAnsi="Cambria Math"/>
+            </w:rPr>
+            <m:t>=</m:t>
+          </m:r>
+          <m:f>
+            <m:fPr>
+              <m:ctrlPr>
+                <w:rPr>
+                  <w:rFonts w:ascii="Cambria Math" w:eastAsiaTheme="minorEastAsia" w:hAnsi="Cambria Math"/>
+                  <w:i/>
+                </w:rPr>
+              </m:ctrlPr>
+            </m:fPr>
+            <m:num>
+              <m:r>
+                <w:rPr>
+                  <w:rFonts w:ascii="Cambria Math" w:eastAsiaTheme="minorEastAsia" w:hAnsi="Cambria Math"/>
+                </w:rPr>
+                <m:t>1</m:t>
+              </m:r>
+            </m:num>
+            <m:den>
+              <m:r>
+                <w:rPr>
+                  <w:rFonts w:ascii="Cambria Math" w:eastAsiaTheme="minorEastAsia" w:hAnsi="Cambria Math"/>
+                </w:rPr>
+                <m:t>2πf</m:t>
+              </m:r>
+              <m:sSub>
+                <m:sSubPr>
+                  <m:ctrlPr>
+                    <w:rPr>
+                      <w:rFonts w:ascii="Cambria Math" w:eastAsiaTheme="minorEastAsia" w:hAnsi="Cambria Math"/>
+                      <w:i/>
+                    </w:rPr>
+                  </m:ctrlPr>
+                </m:sSubPr>
+                <m:e>
+                  <m:r>
+                    <w:rPr>
+                      <w:rFonts w:ascii="Cambria Math" w:eastAsiaTheme="minorEastAsia" w:hAnsi="Cambria Math"/>
+                    </w:rPr>
+                    <m:t>C</m:t>
+                  </m:r>
+                </m:e>
+                <m:sub>
+                  <m:r>
+                    <w:rPr>
+                      <w:rFonts w:ascii="Cambria Math" w:eastAsiaTheme="minorEastAsia" w:hAnsi="Cambria Math"/>
+                    </w:rPr>
+                    <m:t>13</m:t>
+                  </m:r>
+                </m:sub>
+              </m:sSub>
+            </m:den>
+          </m:f>
+        </m:oMath>
+      </m:oMathPara>
+    </w:p>
+    <w:p>
+      <w:pPr>
+        <w:rPr>
+          <w:rFonts w:eastAsiaTheme="minorEastAsia"/>
+        </w:rPr>
+      </w:pPr>
+      <w:r>
+        <w:rPr>
+          <w:rFonts w:eastAsiaTheme="minorEastAsia"/>
+        </w:rPr>
+        <w:t>Gde je rezontanta frekvencija (pri kojoj otpor kondenzatora i induktora postaje zanemariv):</w:t>
+      </w:r>
+    </w:p>
+    <w:p>
+      <w:pPr>
+        <w:rPr>
+          <w:rFonts w:eastAsiaTheme="minorEastAsia"/>
+        </w:rPr>
+      </w:pPr>
+      <m:oMathPara>
+        <m:oMath>
+          <m:r>
+            <w:rPr>
+              <w:rFonts w:ascii="Cambria Math" w:eastAsiaTheme="minorEastAsia" w:hAnsi="Cambria Math"/>
+            </w:rPr>
+            <m:t>f=2π</m:t>
+          </m:r>
+          <m:rad>
+            <m:radPr>
+              <m:degHide m:val="1"/>
+              <m:ctrlPr>
+                <w:rPr>
+                  <w:rFonts w:ascii="Cambria Math" w:eastAsiaTheme="minorEastAsia" w:hAnsi="Cambria Math"/>
+                  <w:i/>
+                </w:rPr>
+              </m:ctrlPr>
+            </m:radPr>
+            <m:deg/>
+            <m:e>
+              <m:r>
+                <w:rPr>
+                  <w:rFonts w:ascii="Cambria Math" w:eastAsiaTheme="minorEastAsia" w:hAnsi="Cambria Math"/>
+                </w:rPr>
+                <m:t>LC</m:t>
+              </m:r>
+            </m:e>
+          </m:rad>
+        </m:oMath>
+      </m:oMathPara>
+    </w:p>
+    <w:p>
+      <w:pPr>
+        <w:rPr>
+          <w:rFonts w:eastAsiaTheme="minorEastAsia"/>
+        </w:rPr>
+      </w:pPr>
+      <w:r>
+        <w:rPr>
+          <w:rFonts w:eastAsiaTheme="minorEastAsia"/>
+        </w:rPr>
+        <w:t xml:space="preserve">Pri </w:t>
+      </w:r>
+      <w:r>
+        <w:rPr>
+          <w:rFonts w:eastAsiaTheme="minorEastAsia"/>
+          <w:lang w:val="sr-Latn-RS"/>
+        </w:rPr>
+        <w:t>čemu će pojačanje signala biti</w:t>
+      </w:r>
+      <w:r>
+        <w:rPr>
+          <w:rFonts w:eastAsiaTheme="minorEastAsia"/>
+        </w:rPr>
+        <w:t>:</w:t>
+      </w:r>
+    </w:p>
+    <w:p>
+      <w:pPr>
+        <w:rPr>
+          <w:rFonts w:eastAsiaTheme="minorEastAsia"/>
+        </w:rPr>
+      </w:pPr>
+      <m:oMathPara>
+        <m:oMath>
+          <m:r>
+            <w:rPr>
+              <w:rFonts w:ascii="Cambria Math" w:eastAsiaTheme="minorEastAsia" w:hAnsi="Cambria Math"/>
+            </w:rPr>
+            <m:t>A=</m:t>
+          </m:r>
+          <m:f>
+            <m:fPr>
+              <m:ctrlPr>
+                <w:rPr>
+                  <w:rFonts w:ascii="Cambria Math" w:eastAsiaTheme="minorEastAsia" w:hAnsi="Cambria Math"/>
+                  <w:i/>
+                </w:rPr>
+              </m:ctrlPr>
+            </m:fPr>
+            <m:num>
+              <m:sSub>
+                <m:sSubPr>
+                  <m:ctrlPr>
+                    <w:rPr>
+                      <w:rFonts w:ascii="Cambria Math" w:eastAsiaTheme="minorEastAsia" w:hAnsi="Cambria Math"/>
+                      <w:i/>
+                    </w:rPr>
+                  </m:ctrlPr>
+                </m:sSubPr>
+                <m:e>
+                  <m:r>
+                    <w:rPr>
+                      <w:rFonts w:ascii="Cambria Math" w:eastAsiaTheme="minorEastAsia" w:hAnsi="Cambria Math"/>
+                    </w:rPr>
+                    <m:t>R</m:t>
+                  </m:r>
+                </m:e>
+                <m:sub>
+                  <m:r>
+                    <w:rPr>
+                      <w:rFonts w:ascii="Cambria Math" w:eastAsiaTheme="minorEastAsia" w:hAnsi="Cambria Math"/>
+                    </w:rPr>
+                    <m:t>2</m:t>
+                  </m:r>
+                  <m:r>
+                    <w:rPr>
+                      <w:rFonts w:ascii="Cambria Math" w:eastAsiaTheme="minorEastAsia" w:hAnsi="Cambria Math"/>
+                    </w:rPr>
+                    <m:t>2</m:t>
+                  </m:r>
+                </m:sub>
+              </m:sSub>
+            </m:num>
+            <m:den>
+              <m:sSub>
+                <m:sSubPr>
+                  <m:ctrlPr>
+                    <w:rPr>
+                      <w:rFonts w:ascii="Cambria Math" w:eastAsiaTheme="minorEastAsia" w:hAnsi="Cambria Math"/>
+                      <w:i/>
+                    </w:rPr>
+                  </m:ctrlPr>
+                </m:sSubPr>
+                <m:e>
+                  <m:r>
+                    <w:rPr>
+                      <w:rFonts w:ascii="Cambria Math" w:eastAsiaTheme="minorEastAsia" w:hAnsi="Cambria Math"/>
+                    </w:rPr>
+                    <m:t>R</m:t>
+                  </m:r>
+                </m:e>
+                <m:sub>
+                  <m:r>
+                    <w:rPr>
+                      <w:rFonts w:ascii="Cambria Math" w:eastAsiaTheme="minorEastAsia" w:hAnsi="Cambria Math"/>
+                    </w:rPr>
+                    <m:t>2</m:t>
+                  </m:r>
+                  <m:r>
+                    <w:rPr>
+                      <w:rFonts w:ascii="Cambria Math" w:eastAsiaTheme="minorEastAsia" w:hAnsi="Cambria Math"/>
+                    </w:rPr>
+                    <m:t>1</m:t>
+                  </m:r>
+                </m:sub>
+              </m:sSub>
+            </m:den>
+          </m:f>
+        </m:oMath>
+      </m:oMathPara>
+    </w:p>
+    <w:p>
+      <w:pPr>
         <w:rPr>
           <w:b/>
           <w:bCs/>
           <w:lang w:val="sr-Latn-RS"/>
         </w:rPr>
-        <w:t>Hipoteze</w:t>
-      </w:r>
-    </w:p>
-    <w:p>
-      <w:pPr>
-        <w:rPr>
-          <w:lang w:val="sr-Latn-RS"/>
-        </w:rPr>
-      </w:pPr>
-      <w:r>
-        <w:rPr>
-          <w:lang w:val="sr-Latn-RS"/>
-        </w:rPr>
-        <w:t>Na osnovu prethodnih projekata u ISP moze se zakljuciti da što je prenos podataka sporiji transciveri imaju veću šansu da prepoznaju signal</w:t>
-      </w:r>
-      <w:r>
-        <w:rPr>
-          <w:lang w:val="sr-Latn-RS"/>
-        </w:rPr>
-        <w:t>.</w:t>
+      </w:pPr>
+      <w:r>
+        <w:rPr>
+          <w:b/>
+          <w:bCs/>
+          <w:lang w:val="sr-Latn-RS"/>
+        </w:rPr>
+        <w:t>Aparatura</w:t>
+      </w:r>
+    </w:p>
+    <w:p>
+      <w:pPr>
+        <w:rPr>
+          <w:b/>
+          <w:bCs/>
+          <w:lang w:val="sr-Latn-RS"/>
+        </w:rPr>
+      </w:pPr>
+    </w:p>
+    <w:p>
+      <w:pPr>
+        <w:rPr>
+          <w:lang w:val="sr-Latn-RS"/>
+        </w:rPr>
+      </w:pPr>
+      <w:r>
+        <w:rPr>
+          <w:lang w:val="sr-Latn-RS"/>
+        </w:rPr>
+        <w:t>Aparatura projekta se sastoji iz sledećeg</w:t>
+      </w:r>
+    </w:p>
+    <w:p>
+      <w:pPr>
+        <w:pStyle w:val="ListParagraph"/>
+        <w:numPr>
+          <w:ilvl w:val="0"/>
+          <w:numId w:val="1"/>
+        </w:numPr>
+        <w:rPr>
+          <w:lang w:val="sr-Latn-RS"/>
+        </w:rPr>
+      </w:pPr>
+      <w:r>
+        <w:rPr>
+          <w:lang w:val="sr-Latn-RS"/>
+        </w:rPr>
+        <w:t xml:space="preserve">2 mikrokontrolera za </w:t>
+      </w:r>
+      <w:r>
+        <w:rPr>
+          <w:lang w:val="sr-Latn-RS"/>
+        </w:rPr>
+        <w:t>predaju i prijem signala</w:t>
+      </w:r>
+    </w:p>
+    <w:p>
+      <w:pPr>
+        <w:pStyle w:val="ListParagraph"/>
+        <w:numPr>
+          <w:ilvl w:val="0"/>
+          <w:numId w:val="1"/>
+        </w:numPr>
+        <w:rPr>
+          <w:lang w:val="sr-Latn-RS"/>
+        </w:rPr>
+      </w:pPr>
+      <w:r>
+        <w:rPr>
+          <w:lang w:val="sr-Latn-RS"/>
+        </w:rPr>
+        <w:t>Generator signala</w:t>
+      </w:r>
+    </w:p>
+    <w:p>
+      <w:pPr>
+        <w:pStyle w:val="ListParagraph"/>
+        <w:numPr>
+          <w:ilvl w:val="0"/>
+          <w:numId w:val="1"/>
+        </w:numPr>
+        <w:rPr>
+          <w:lang w:val="sr-Latn-RS"/>
+        </w:rPr>
+      </w:pPr>
+      <w:r>
+        <w:rPr>
+          <w:lang w:val="sr-Latn-RS"/>
+        </w:rPr>
+        <w:t>Osciloskop</w:t>
+      </w:r>
+    </w:p>
+    <w:p>
+      <w:pPr>
+        <w:rPr>
+          <w:lang w:val="sr-Latn-RS"/>
+        </w:rPr>
+      </w:pPr>
+      <w:r>
+        <w:rPr>
+          <w:lang w:val="sr-Latn-RS"/>
+        </w:rPr>
+        <w:drawing>
+          <wp:anchor distT="0" distB="0" distL="114300" distR="114300" simplePos="0" relativeHeight="251658240" behindDoc="0" locked="0" layoutInCell="1" allowOverlap="1" wp14:anchorId="78589373" wp14:editId="000F2478">
+            <wp:simplePos x="0" y="0"/>
+            <wp:positionH relativeFrom="page">
+              <wp:align>center</wp:align>
+            </wp:positionH>
+            <wp:positionV relativeFrom="paragraph">
+              <wp:posOffset>436084</wp:posOffset>
+            </wp:positionV>
+            <wp:extent cx="4010400" cy="3218400"/>
+            <wp:effectExtent l="0" t="0" r="9525" b="0"/>
+            <wp:wrapTopAndBottom/>
+            <wp:docPr id="2" name="Picture 2"/>
+            <wp:cNvGraphicFramePr>
+              <a:graphicFrameLocks xmlns:a="http://schemas.openxmlformats.org/drawingml/2006/main" noChangeAspect="1"/>
+            </wp:cNvGraphicFramePr>
+            <a:graphic xmlns:a="http://schemas.openxmlformats.org/drawingml/2006/main">
+              <a:graphicData uri="http://schemas.openxmlformats.org/drawingml/2006/picture">
+                <pic:pic xmlns:pic="http://schemas.openxmlformats.org/drawingml/2006/picture">
+                  <pic:nvPicPr>
+                    <pic:cNvPr id="2" name="Picture 2"/>
+                    <pic:cNvPicPr/>
+                  </pic:nvPicPr>
+                  <pic:blipFill>
+                    <a:blip r:embed="rId10" cstate="print">
+                      <a:extLst>
+                        <a:ext uri="{28A0092B-C50C-407E-A947-70E740481C1C}">
+                          <a14:useLocalDpi xmlns:a14="http://schemas.microsoft.com/office/drawing/2010/main" val="0"/>
+                        </a:ext>
+                      </a:extLst>
+                    </a:blip>
+                    <a:stretch>
+                      <a:fillRect/>
+                    </a:stretch>
+                  </pic:blipFill>
+                  <pic:spPr>
+                    <a:xfrm>
+                      <a:off x="0" y="0"/>
+                      <a:ext cx="4010400" cy="3218400"/>
+                    </a:xfrm>
+                    <a:prstGeom prst="rect">
+                      <a:avLst/>
+                    </a:prstGeom>
+                  </pic:spPr>
+                </pic:pic>
+              </a:graphicData>
+            </a:graphic>
+            <wp14:sizeRelH relativeFrom="margin">
+              <wp14:pctWidth>0</wp14:pctWidth>
+            </wp14:sizeRelH>
+            <wp14:sizeRelV relativeFrom="margin">
+              <wp14:pctHeight>0</wp14:pctHeight>
+            </wp14:sizeRelV>
+          </wp:anchor>
+        </w:drawing>
+      </w:r>
+      <w:r>
+        <w:rPr>
+          <w:lang w:val="sr-Latn-RS"/>
+        </w:rPr>
+        <w:t>Ideja iza ove aparature je da su svi uređaji povezani sa glavnim računarom koji služi da prikuplja podatke</w:t>
+      </w:r>
+      <w:r>
+        <w:rPr>
+          <w:lang w:val="sr-Latn-RS"/>
+        </w:rPr>
+        <w:t xml:space="preserve"> i samostalno izvodi</w:t>
       </w:r>
       <w:r>
         <w:rPr>
           <w:lang w:val="sr-Latn-RS"/>
         </w:rPr>
         <w:t xml:space="preserve"> </w:t>
+      </w:r>
+      <w:r>
+        <w:rPr>
+          <w:lang w:val="sr-Latn-RS"/>
+        </w:rPr>
+        <w:t>eksperiment.</w:t>
+      </w:r>
+      <w:r>
+        <w:rPr>
+          <w:lang w:val="sr-Latn-RS"/>
+        </w:rPr>
+        <w:t xml:space="preserve"> </w:t>
+      </w:r>
+    </w:p>
+    <w:p>
+      <w:pPr>
+        <w:jc w:val="center"/>
+        <w:rPr>
+          <w:color w:val="7F7F7F" w:themeColor="text1" w:themeTint="80"/>
+          <w:lang w:val="sr-Latn-RS"/>
+        </w:rPr>
+      </w:pPr>
+      <w:r>
+        <w:rPr>
+          <w:color w:val="7F7F7F" w:themeColor="text1" w:themeTint="80"/>
+          <w:lang w:val="sr-Latn-RS"/>
+        </w:rPr>
+        <w:t>Način povezivanja aparature</w:t>
+      </w:r>
+    </w:p>
+    <w:p>
+      <w:pPr>
+        <w:rPr>
+          <w:lang w:val="sr-Latn-RS"/>
+        </w:rPr>
+      </w:pPr>
+      <w:r>
+        <w:rPr>
+          <w:lang w:val="sr-Latn-RS"/>
+        </w:rPr>
+        <w:t xml:space="preserve">Eksperimenti se zasnivaju na tome da kompijuterski program zadaje carrief frekvenciju na generatoru signala, daje signal mikro kontoleru da modulira signal i potom putem osciloskopa </w:t>
+      </w:r>
+      <w:r>
+        <w:rPr>
+          <w:lang w:val="sr-Latn-RS"/>
+        </w:rPr>
+        <w:t>beleži intenzitet i oblik signala, a putem drugog mikrokontolera primljenu poruku.</w:t>
+      </w:r>
+    </w:p>
+    <w:p>
+      <w:pPr>
+        <w:rPr>
+          <w:lang w:val="sr-Latn-RS"/>
+        </w:rPr>
+      </w:pPr>
+      <w:r>
+        <w:rPr>
+          <w:lang w:val="sr-Latn-RS"/>
+        </w:rPr>
+        <w:lastRenderedPageBreak/>
+        <w:t>Ovakav način rada se koristi budući da je u ekspetimentima potrebno odraditi mnogo merenja, što može oduzeti dosta vremena i</w:t>
+      </w:r>
+      <w:r>
+        <w:rPr>
+          <w:lang w:val="sr-Latn-RS"/>
+        </w:rPr>
+        <w:t xml:space="preserve"> može postati zamorno za ispitivača.</w:t>
       </w:r>
     </w:p>
     <w:sectPr>
@@ -670,6 +1672,127 @@
     </w:p>
   </w:footnote>
 </w:footnotes>
+</file>
+
+<file path=word/numbering.xml><?xml version="1.0" encoding="utf-8"?>
+<w:numbering xmlns:wpc="http://schemas.microsoft.com/office/word/2010/wordprocessingCanvas" xmlns:cx="http://schemas.microsoft.com/office/drawing/2014/chartex" xmlns:cx1="http://schemas.microsoft.com/office/drawing/2015/9/8/chartex" xmlns:cx2="http://schemas.microsoft.com/office/drawing/2015/10/21/chartex" xmlns:cx3="http://schemas.microsoft.com/office/drawing/2016/5/9/chartex" xmlns:cx4="http://schemas.microsoft.com/office/drawing/2016/5/10/chartex" xmlns:cx5="http://schemas.microsoft.com/office/drawing/2016/5/11/chartex" xmlns:cx6="http://schemas.microsoft.com/office/drawing/2016/5/12/chartex" xmlns:cx7="http://schemas.microsoft.com/office/drawing/2016/5/13/chartex" xmlns:cx8="http://schemas.microsoft.com/office/drawing/2016/5/14/chartex" xmlns:mc="http://schemas.openxmlformats.org/markup-compatibility/2006" xmlns:aink="http://schemas.microsoft.com/office/drawing/2016/ink" xmlns:am3d="http://schemas.microsoft.com/office/drawing/2017/model3d" xmlns:o="urn:schemas-microsoft-com:office:office" xmlns:r="http://schemas.openxmlformats.org/officeDocument/2006/relationships" xmlns:m="http://schemas.openxmlformats.org/officeDocument/2006/math" xmlns:v="urn:schemas-microsoft-com:vml" xmlns:wp14="http://schemas.microsoft.com/office/word/2010/wordprocessingDrawing" xmlns:wp="http://schemas.openxmlformats.org/drawingml/2006/wordprocessingDrawing" xmlns:w10="urn:schemas-microsoft-com:office:word" xmlns:w="http://schemas.openxmlformats.org/wordprocessingml/2006/main" xmlns:w14="http://schemas.microsoft.com/office/word/2010/wordml" xmlns:w15="http://schemas.microsoft.com/office/word/2012/wordml" xmlns:w16cex="http://schemas.microsoft.com/office/word/2018/wordml/cex" xmlns:w16cid="http://schemas.microsoft.com/office/word/2016/wordml/cid" xmlns:w16="http://schemas.microsoft.com/office/word/2018/wordml" xmlns:w16sdtdh="http://schemas.microsoft.com/office/word/2020/wordml/sdtdatahash" xmlns:w16se="http://schemas.microsoft.com/office/word/2015/wordml/symex" xmlns:wpg="http://schemas.microsoft.com/office/word/2010/wordprocessingGroup" xmlns:wpi="http://schemas.microsoft.com/office/word/2010/wordprocessingInk" xmlns:wne="http://schemas.microsoft.com/office/word/2006/wordml" xmlns:wps="http://schemas.microsoft.com/office/word/2010/wordprocessingShape" mc:Ignorable="w14 w15 w16se w16cid w16 w16cex w16sdtdh wp14">
+  <w:abstractNum w:abstractNumId="0" w15:restartNumberingAfterBreak="0">
+    <w:nsid w:val="04D059B3"/>
+    <w:multiLevelType w:val="hybridMultilevel"/>
+    <w:tmpl w:val="D99A6352"/>
+    <w:lvl w:ilvl="0" w:tplc="04090001">
+      <w:start w:val="1"/>
+      <w:numFmt w:val="bullet"/>
+      <w:lvlText w:val=""/>
+      <w:lvlJc w:val="left"/>
+      <w:pPr>
+        <w:ind w:left="768" w:hanging="360"/>
+      </w:pPr>
+      <w:rPr>
+        <w:rFonts w:ascii="Symbol" w:hAnsi="Symbol" w:hint="default"/>
+      </w:rPr>
+    </w:lvl>
+    <w:lvl w:ilvl="1" w:tplc="04090003" w:tentative="1">
+      <w:start w:val="1"/>
+      <w:numFmt w:val="bullet"/>
+      <w:lvlText w:val="o"/>
+      <w:lvlJc w:val="left"/>
+      <w:pPr>
+        <w:ind w:left="1488" w:hanging="360"/>
+      </w:pPr>
+      <w:rPr>
+        <w:rFonts w:ascii="Courier New" w:hAnsi="Courier New" w:cs="Courier New" w:hint="default"/>
+      </w:rPr>
+    </w:lvl>
+    <w:lvl w:ilvl="2" w:tplc="04090005" w:tentative="1">
+      <w:start w:val="1"/>
+      <w:numFmt w:val="bullet"/>
+      <w:lvlText w:val=""/>
+      <w:lvlJc w:val="left"/>
+      <w:pPr>
+        <w:ind w:left="2208" w:hanging="360"/>
+      </w:pPr>
+      <w:rPr>
+        <w:rFonts w:ascii="Wingdings" w:hAnsi="Wingdings" w:hint="default"/>
+      </w:rPr>
+    </w:lvl>
+    <w:lvl w:ilvl="3" w:tplc="04090001" w:tentative="1">
+      <w:start w:val="1"/>
+      <w:numFmt w:val="bullet"/>
+      <w:lvlText w:val=""/>
+      <w:lvlJc w:val="left"/>
+      <w:pPr>
+        <w:ind w:left="2928" w:hanging="360"/>
+      </w:pPr>
+      <w:rPr>
+        <w:rFonts w:ascii="Symbol" w:hAnsi="Symbol" w:hint="default"/>
+      </w:rPr>
+    </w:lvl>
+    <w:lvl w:ilvl="4" w:tplc="04090003" w:tentative="1">
+      <w:start w:val="1"/>
+      <w:numFmt w:val="bullet"/>
+      <w:lvlText w:val="o"/>
+      <w:lvlJc w:val="left"/>
+      <w:pPr>
+        <w:ind w:left="3648" w:hanging="360"/>
+      </w:pPr>
+      <w:rPr>
+        <w:rFonts w:ascii="Courier New" w:hAnsi="Courier New" w:cs="Courier New" w:hint="default"/>
+      </w:rPr>
+    </w:lvl>
+    <w:lvl w:ilvl="5" w:tplc="04090005" w:tentative="1">
+      <w:start w:val="1"/>
+      <w:numFmt w:val="bullet"/>
+      <w:lvlText w:val=""/>
+      <w:lvlJc w:val="left"/>
+      <w:pPr>
+        <w:ind w:left="4368" w:hanging="360"/>
+      </w:pPr>
+      <w:rPr>
+        <w:rFonts w:ascii="Wingdings" w:hAnsi="Wingdings" w:hint="default"/>
+      </w:rPr>
+    </w:lvl>
+    <w:lvl w:ilvl="6" w:tplc="04090001" w:tentative="1">
+      <w:start w:val="1"/>
+      <w:numFmt w:val="bullet"/>
+      <w:lvlText w:val=""/>
+      <w:lvlJc w:val="left"/>
+      <w:pPr>
+        <w:ind w:left="5088" w:hanging="360"/>
+      </w:pPr>
+      <w:rPr>
+        <w:rFonts w:ascii="Symbol" w:hAnsi="Symbol" w:hint="default"/>
+      </w:rPr>
+    </w:lvl>
+    <w:lvl w:ilvl="7" w:tplc="04090003" w:tentative="1">
+      <w:start w:val="1"/>
+      <w:numFmt w:val="bullet"/>
+      <w:lvlText w:val="o"/>
+      <w:lvlJc w:val="left"/>
+      <w:pPr>
+        <w:ind w:left="5808" w:hanging="360"/>
+      </w:pPr>
+      <w:rPr>
+        <w:rFonts w:ascii="Courier New" w:hAnsi="Courier New" w:cs="Courier New" w:hint="default"/>
+      </w:rPr>
+    </w:lvl>
+    <w:lvl w:ilvl="8" w:tplc="04090005" w:tentative="1">
+      <w:start w:val="1"/>
+      <w:numFmt w:val="bullet"/>
+      <w:lvlText w:val=""/>
+      <w:lvlJc w:val="left"/>
+      <w:pPr>
+        <w:ind w:left="6528" w:hanging="360"/>
+      </w:pPr>
+      <w:rPr>
+        <w:rFonts w:ascii="Wingdings" w:hAnsi="Wingdings" w:hint="default"/>
+      </w:rPr>
+    </w:lvl>
+  </w:abstractNum>
+  <w:num w:numId="1">
+    <w:abstractNumId w:val="0"/>
+  </w:num>
+</w:numbering>
 </file>
 
 <file path=word/styles.xml><?xml version="1.0" encoding="utf-8"?>
@@ -1181,6 +2304,27 @@
       <w:vertAlign w:val="superscript"/>
     </w:rPr>
   </w:style>
+  <w:style w:type="character" w:styleId="PlaceholderText">
+    <w:name w:val="Placeholder Text"/>
+    <w:basedOn w:val="DefaultParagraphFont"/>
+    <w:uiPriority w:val="99"/>
+    <w:semiHidden/>
+    <w:rsid w:val="00907D28"/>
+    <w:rPr>
+      <w:color w:val="808080"/>
+    </w:rPr>
+  </w:style>
+  <w:style w:type="paragraph" w:styleId="ListParagraph">
+    <w:name w:val="List Paragraph"/>
+    <w:basedOn w:val="Normal"/>
+    <w:uiPriority w:val="34"/>
+    <w:qFormat/>
+    <w:rsid w:val="00F8470A"/>
+    <w:pPr>
+      <w:ind w:left="720"/>
+      <w:contextualSpacing/>
+    </w:pPr>
+  </w:style>
 </w:styles>
 </file>
 

</xml_diff>

<commit_message>
Update Added experiments that are going to be performed on the system Added references Added hypothesis about the transfer of signals
</commit_message>
<xml_diff>
--- a/Prenos podataka pomoću mehaničkih talasa u vodi.docx
+++ b/Prenos podataka pomoću mehaničkih talasa u vodi.docx
@@ -988,13 +988,7 @@
             <w:rPr>
               <w:rFonts w:ascii="Cambria Math" w:hAnsi="Cambria Math"/>
             </w:rPr>
-            <m:t>=</m:t>
-          </m:r>
-          <m:r>
-            <w:rPr>
-              <w:rFonts w:ascii="Cambria Math" w:hAnsi="Cambria Math"/>
-            </w:rPr>
-            <m:t>2πf</m:t>
+            <m:t>=2πf</m:t>
           </m:r>
           <m:sSub>
             <m:sSubPr>
@@ -1242,13 +1236,7 @@
                     <w:rPr>
                       <w:rFonts w:ascii="Cambria Math" w:eastAsiaTheme="minorEastAsia" w:hAnsi="Cambria Math"/>
                     </w:rPr>
-                    <m:t>2</m:t>
-                  </m:r>
-                  <m:r>
-                    <w:rPr>
-                      <w:rFonts w:ascii="Cambria Math" w:eastAsiaTheme="minorEastAsia" w:hAnsi="Cambria Math"/>
-                    </w:rPr>
-                    <m:t>2</m:t>
+                    <m:t>22</m:t>
                   </m:r>
                 </m:sub>
               </m:sSub>
@@ -1276,13 +1264,7 @@
                     <w:rPr>
                       <w:rFonts w:ascii="Cambria Math" w:eastAsiaTheme="minorEastAsia" w:hAnsi="Cambria Math"/>
                     </w:rPr>
-                    <m:t>2</m:t>
-                  </m:r>
-                  <m:r>
-                    <w:rPr>
-                      <w:rFonts w:ascii="Cambria Math" w:eastAsiaTheme="minorEastAsia" w:hAnsi="Cambria Math"/>
-                    </w:rPr>
-                    <m:t>1</m:t>
+                    <m:t>21</m:t>
                   </m:r>
                 </m:sub>
               </m:sSub>
@@ -1542,6 +1524,687 @@
         <w:t xml:space="preserve"> može postati zamorno za ispitivača.</w:t>
       </w:r>
     </w:p>
+    <w:p>
+      <w:pPr>
+        <w:rPr>
+          <w:b/>
+          <w:bCs/>
+          <w:lang w:val="sr-Latn-RS"/>
+        </w:rPr>
+      </w:pPr>
+      <w:r>
+        <w:rPr>
+          <w:b/>
+          <w:bCs/>
+          <w:lang w:val="sr-Latn-RS"/>
+        </w:rPr>
+        <w:t>Eksperimenti</w:t>
+      </w:r>
+    </w:p>
+    <w:p>
+      <w:pPr>
+        <w:rPr>
+          <w:b/>
+          <w:bCs/>
+          <w:lang w:val="sr-Latn-RS"/>
+        </w:rPr>
+      </w:pPr>
+      <w:r>
+        <w:rPr>
+          <w:b/>
+          <w:bCs/>
+          <w:lang w:val="sr-Latn-RS"/>
+        </w:rPr>
+        <w:t>1 Merenje nefilterovanog signala</w:t>
+      </w:r>
+    </w:p>
+    <w:p>
+      <w:pPr>
+        <w:rPr>
+          <w:lang w:val="sr-Latn-RS"/>
+        </w:rPr>
+      </w:pPr>
+      <w:r>
+        <w:rPr>
+          <w:lang w:val="sr-Latn-RS"/>
+        </w:rPr>
+        <w:t>1.1 Postava ekssperimenta</w:t>
+      </w:r>
+    </w:p>
+    <w:p>
+      <w:pPr>
+        <w:ind w:left="567"/>
+        <w:rPr>
+          <w:lang w:val="sr-Latn-RS"/>
+        </w:rPr>
+      </w:pPr>
+      <w:r>
+        <w:rPr>
+          <w:lang w:val="sr-Latn-RS"/>
+        </w:rPr>
+        <w:t>Eksperiment je sačinjen od posude ispunjene vodom na čijim su stranama postavljeni tranzduceri(zvučnici) koji su povezani za kola prijemnika i predajnika signala</w:t>
+      </w:r>
+      <w:r>
+        <w:rPr>
+          <w:lang w:val="sr-Latn-RS"/>
+        </w:rPr>
+        <w:t>, pri čemu je u kolu prijemnika izostavnjen LC filer kako bi se sagledale sve komponente primljenog signala. Voda prisutna u posudi nije izmenjena ni na koji način.</w:t>
+      </w:r>
+      <w:r>
+        <w:rPr>
+          <w:lang w:val="sr-Latn-RS"/>
+        </w:rPr>
+        <w:t xml:space="preserve"> Propratna oprema povezana je kao što je definisano u aparaturi.</w:t>
+      </w:r>
+    </w:p>
+    <w:p>
+      <w:pPr>
+        <w:rPr>
+          <w:lang w:val="sr-Latn-RS"/>
+        </w:rPr>
+      </w:pPr>
+      <w:r>
+        <w:rPr>
+          <w:lang w:val="sr-Latn-RS"/>
+        </w:rPr>
+        <w:t>1.2 Tok eksperimenta</w:t>
+      </w:r>
+    </w:p>
+    <w:p>
+      <w:pPr>
+        <w:ind w:left="567"/>
+        <w:rPr>
+          <w:lang w:val="sr-Latn-RS"/>
+        </w:rPr>
+      </w:pPr>
+      <w:r>
+        <w:rPr>
+          <w:lang w:val="sr-Latn-RS"/>
+        </w:rPr>
+        <w:t xml:space="preserve">Eksperimet se izvodi time što se modulisani signal propušta kroz tranzducer u </w:t>
+      </w:r>
+      <w:r>
+        <w:rPr>
+          <w:lang w:val="sr-Latn-RS"/>
+        </w:rPr>
+        <w:t>kontolisanim intervalima (od 20ms do 1ms) pri nosećim frekvencijama od 100Hz do 100kHz</w:t>
+      </w:r>
+      <w:r>
+        <w:rPr>
+          <w:lang w:val="sr-Latn-RS"/>
+        </w:rPr>
+        <w:t xml:space="preserve"> čiji će rezultati u vidu napona biti zabeleženi od stane osciloskopa i mikrokontrolera. Propuštanje signala vrši se na jednoj frekvenciji dok se svi intervali ne ispitaju</w:t>
+      </w:r>
+      <w:r>
+        <w:rPr>
+          <w:lang w:val="sr-Latn-RS"/>
+        </w:rPr>
+        <w:t xml:space="preserve"> i potom se prelazi na sledeću noseću frekvenciju u vidu logaritamske funkcije.</w:t>
+      </w:r>
+    </w:p>
+    <w:p>
+      <w:pPr>
+        <w:rPr>
+          <w:lang w:val="sr-Latn-RS"/>
+        </w:rPr>
+      </w:pPr>
+      <w:r>
+        <w:rPr>
+          <w:lang w:val="sr-Latn-RS"/>
+        </w:rPr>
+        <w:t>1.3 Zaključci eksperimenta i hipoteze</w:t>
+      </w:r>
+    </w:p>
+    <w:p>
+      <w:pPr>
+        <w:ind w:left="567"/>
+        <w:rPr>
+          <w:lang w:val="sr-Latn-RS"/>
+        </w:rPr>
+      </w:pPr>
+      <w:r>
+        <w:rPr>
+          <w:lang w:val="sr-Latn-RS"/>
+        </w:rPr>
+        <w:t xml:space="preserve">Ovaj ekspeiment treba da odredi </w:t>
+      </w:r>
+      <w:r>
+        <w:rPr>
+          <w:lang w:val="sr-Latn-RS"/>
+        </w:rPr>
+        <w:t>liniju grafika zavisnosti intenziteta/preciznosti primljenog signala od intervala modulacije i noseće frekvencije. Ovim eksperimentom može se odrediti kompromisna sredina između brzine modulacije/prenosa i tačnosti prenešenih informacija.</w:t>
+      </w:r>
+    </w:p>
+    <w:p>
+      <w:pPr>
+        <w:ind w:left="567"/>
+        <w:rPr>
+          <w:lang w:val="sr-Latn-RS"/>
+        </w:rPr>
+      </w:pPr>
+      <w:r>
+        <w:rPr>
+          <w:lang w:val="sr-Latn-RS"/>
+        </w:rPr>
+        <w:t xml:space="preserve">Hipoteza eksperimenta </w:t>
+      </w:r>
+      <w:r>
+        <w:rPr>
+          <w:lang w:val="sr-Latn-RS"/>
+        </w:rPr>
+        <w:t xml:space="preserve">je da viši intervali daju bolju verovatnoću da signal bude razlikovan od šuma, s’obzirom da veći intervali smanjuju maksimalnu teoretsku brzinu prenosa podataka. Takođe zbog pojave inercije i viskoziteta tečnosti </w:t>
+      </w:r>
+      <w:r>
+        <w:rPr>
+          <w:lang w:val="sr-Latn-RS"/>
+        </w:rPr>
+        <w:t>što je frekvencija nosećeg signala viša to je viša i atenuacija datog signala i time samnjuje njegovu upotreblji</w:t>
+      </w:r>
+      <w:r>
+        <w:rPr>
+          <w:lang w:val="sr-Latn-RS"/>
+        </w:rPr>
+        <w:t>vost</w:t>
+      </w:r>
+      <w:r>
+        <w:rPr>
+          <w:rStyle w:val="EndnoteReference"/>
+          <w:lang w:val="sr-Latn-RS"/>
+        </w:rPr>
+        <w:endnoteReference w:id="4"/>
+      </w:r>
+      <w:r>
+        <w:rPr>
+          <w:lang w:val="sr-Latn-RS"/>
+        </w:rPr>
+        <w:t xml:space="preserve">. Takođe frekvencije nosećeg signala i intervala modulacije moraju se značajo razlikovati(10 ili 100 puta) kako ne bi dolazilo da aliasinga i time grešaka u prepoznavanju signala. </w:t>
+      </w:r>
+    </w:p>
+    <w:p>
+      <w:pPr>
+        <w:rPr>
+          <w:lang w:val="sr-Latn-RS"/>
+        </w:rPr>
+      </w:pPr>
+      <w:r>
+        <w:rPr>
+          <w:lang w:val="sr-Latn-RS"/>
+        </w:rPr>
+        <w:br w:type="page"/>
+      </w:r>
+    </w:p>
+    <w:p>
+      <w:pPr>
+        <w:rPr>
+          <w:b/>
+          <w:bCs/>
+          <w:lang w:val="sr-Latn-RS"/>
+        </w:rPr>
+      </w:pPr>
+      <w:r>
+        <w:rPr>
+          <w:b/>
+          <w:bCs/>
+          <w:lang w:val="sr-Latn-RS"/>
+        </w:rPr>
+        <w:lastRenderedPageBreak/>
+        <w:t>2 Merenje nefilterovanog signala u vodi različitog saliniteta</w:t>
+      </w:r>
+    </w:p>
+    <w:p>
+      <w:pPr>
+        <w:rPr>
+          <w:lang w:val="sr-Latn-RS"/>
+        </w:rPr>
+      </w:pPr>
+      <w:r>
+        <w:rPr>
+          <w:lang w:val="sr-Latn-RS"/>
+        </w:rPr>
+        <w:t xml:space="preserve">2.1 </w:t>
+      </w:r>
+      <w:r>
+        <w:rPr>
+          <w:lang w:val="sr-Latn-RS"/>
+        </w:rPr>
+        <w:t>Postava eksperimenta</w:t>
+      </w:r>
+    </w:p>
+    <w:p>
+      <w:pPr>
+        <w:ind w:left="567"/>
+        <w:rPr>
+          <w:lang w:val="sr-Latn-RS"/>
+        </w:rPr>
+      </w:pPr>
+      <w:r>
+        <w:rPr>
+          <w:lang w:val="sr-Latn-RS"/>
+        </w:rPr>
+        <w:t>Ovaj eksperiment sačinjen je od istih segmen</w:t>
+      </w:r>
+      <w:r>
+        <w:rPr>
+          <w:lang w:val="sr-Latn-RS"/>
+        </w:rPr>
+        <w:t>ata kao i Br. 1. osim što se kao faktor uvodi salinitet vode koji se kontroliše dodavanjem poznate količine rastvorljivih supstanci u poznatu zapreminu vode</w:t>
+      </w:r>
+      <w:r>
+        <w:rPr>
+          <w:lang w:val="sr-Latn-RS"/>
+        </w:rPr>
+        <w:t>.</w:t>
+      </w:r>
+    </w:p>
+    <w:p>
+      <w:pPr>
+        <w:rPr>
+          <w:lang w:val="sr-Latn-RS"/>
+        </w:rPr>
+      </w:pPr>
+      <w:r>
+        <w:rPr>
+          <w:lang w:val="sr-Latn-RS"/>
+        </w:rPr>
+        <w:t>2.2 Tok eksperimenta</w:t>
+      </w:r>
+    </w:p>
+    <w:p>
+      <w:pPr>
+        <w:ind w:left="567"/>
+        <w:rPr>
+          <w:lang w:val="sr-Latn-RS"/>
+        </w:rPr>
+      </w:pPr>
+      <w:r>
+        <w:rPr>
+          <w:lang w:val="sr-Latn-RS"/>
+        </w:rPr>
+        <w:t>Merenja se vrše na isti način kao i u eksperimentu Br.1 osim što se rezolucija na kojoj se noseće frekvencije menjaju smanjuje kako bi se eksperimet brže odvijao. Salinitet vode u promilima</w:t>
+      </w:r>
+      <w:r>
+        <w:rPr>
+          <w:lang w:val="sr-Latn-RS"/>
+        </w:rPr>
+        <w:t xml:space="preserve"> beleži se na graficima.</w:t>
+      </w:r>
+    </w:p>
+    <w:p>
+      <w:pPr>
+        <w:rPr>
+          <w:lang w:val="sr-Latn-RS"/>
+        </w:rPr>
+      </w:pPr>
+      <w:r>
+        <w:rPr>
+          <w:lang w:val="sr-Latn-RS"/>
+        </w:rPr>
+        <w:t xml:space="preserve">2.3 </w:t>
+      </w:r>
+      <w:r>
+        <w:rPr>
+          <w:lang w:val="sr-Latn-RS"/>
+        </w:rPr>
+        <w:t xml:space="preserve"> </w:t>
+      </w:r>
+      <w:r>
+        <w:rPr>
+          <w:lang w:val="sr-Latn-RS"/>
+        </w:rPr>
+        <w:t>Zaključci eksperimenta i hipoteze</w:t>
+      </w:r>
+    </w:p>
+    <w:p>
+      <w:pPr>
+        <w:ind w:left="567"/>
+        <w:rPr>
+          <w:lang w:val="sr-Latn-RS"/>
+        </w:rPr>
+      </w:pPr>
+      <w:r>
+        <w:rPr>
+          <w:lang w:val="sr-Latn-RS"/>
+        </w:rPr>
+        <w:t>Promena saliniteta vode menja viskozitet mediuma i brzinu prostiranja akustičnih talasa u vodi</w:t>
+      </w:r>
+      <w:r>
+        <w:rPr>
+          <w:lang w:val="sr-Latn-RS"/>
+        </w:rPr>
+        <w:t xml:space="preserve">(brzina prostiranja zvuka u vodi </w:t>
+      </w:r>
+      <w:r>
+        <w:rPr>
+          <w:lang w:val="sr-Latn-RS"/>
+        </w:rPr>
+        <w:t>raste sa salinitetom kao i njen viskozitet</w:t>
+      </w:r>
+      <w:r>
+        <w:rPr>
+          <w:lang w:val="sr-Latn-RS"/>
+        </w:rPr>
+        <w:t>)</w:t>
+      </w:r>
+      <w:r>
+        <w:rPr>
+          <w:lang w:val="sr-Latn-RS"/>
+        </w:rPr>
+        <w:t>. Ovi vaktori mogu promeniti odziv signala u zavisnosti od frekvencije.</w:t>
+      </w:r>
+    </w:p>
+    <w:p>
+      <w:pPr>
+        <w:rPr>
+          <w:b/>
+          <w:bCs/>
+          <w:lang w:val="sr-Latn-RS"/>
+        </w:rPr>
+      </w:pPr>
+      <w:r>
+        <w:rPr>
+          <w:b/>
+          <w:bCs/>
+          <w:lang w:val="sr-Latn-RS"/>
+        </w:rPr>
+        <w:t>3 Merenje filterovanog signala</w:t>
+      </w:r>
+    </w:p>
+    <w:p>
+      <w:pPr>
+        <w:rPr>
+          <w:lang w:val="sr-Latn-RS"/>
+        </w:rPr>
+      </w:pPr>
+      <w:r>
+        <w:rPr>
+          <w:lang w:val="sr-Latn-RS"/>
+        </w:rPr>
+        <w:t xml:space="preserve">3.1 Postavka eksperimenta </w:t>
+      </w:r>
+    </w:p>
+    <w:p>
+      <w:pPr>
+        <w:ind w:left="567"/>
+        <w:rPr>
+          <w:lang w:val="sr-Latn-RS"/>
+        </w:rPr>
+      </w:pPr>
+      <w:r>
+        <w:rPr>
+          <w:lang w:val="sr-Latn-RS"/>
+        </w:rPr>
+        <w:t>Razlika između ovog eksperimenta i eksperimenta Br. 1. jr to što se frekvencija nosećeg signala ne menja već su frekvencije usklađenje sa filterima u prijemniku kako bi se poboljšao njegov kvalitet i tačnost prepoznavanja</w:t>
+      </w:r>
+      <w:r>
+        <w:rPr>
+          <w:lang w:val="sr-Latn-RS"/>
+        </w:rPr>
+        <w:t>.</w:t>
+      </w:r>
+    </w:p>
+    <w:p>
+      <w:pPr>
+        <w:rPr>
+          <w:lang w:val="sr-Latn-RS"/>
+        </w:rPr>
+      </w:pPr>
+      <w:r>
+        <w:rPr>
+          <w:lang w:val="sr-Latn-RS"/>
+        </w:rPr>
+        <w:t>3.2 Tok eksperimenta</w:t>
+      </w:r>
+    </w:p>
+    <w:p>
+      <w:pPr>
+        <w:ind w:left="567"/>
+        <w:rPr>
+          <w:lang w:val="sr-Latn-RS"/>
+        </w:rPr>
+      </w:pPr>
+      <w:r>
+        <w:rPr>
+          <w:lang w:val="sr-Latn-RS"/>
+        </w:rPr>
+        <w:t>Eksperiment počinje kalibrisanjem predajničke frekvencije nosećeg signala sa rezonantnom frekvencijom filtera prijemnika</w:t>
+      </w:r>
+      <w:r>
+        <w:rPr>
+          <w:lang w:val="sr-Latn-RS"/>
+        </w:rPr>
+        <w:t>. Potom se kao i u prvom eksperimentu signal modulira u različitim intervalima u oba načina modulacije(ASK i PSK) budući da je bitno odrediti radne frekvencije pre vršenja</w:t>
+      </w:r>
+      <w:r>
+        <w:rPr>
+          <w:lang w:val="sr-Latn-RS"/>
+        </w:rPr>
+        <w:t xml:space="preserve"> </w:t>
+      </w:r>
+      <w:r>
+        <w:rPr>
+          <w:lang w:val="sr-Latn-RS"/>
+        </w:rPr>
+        <w:t>eksperimenta</w:t>
+      </w:r>
+      <w:r>
+        <w:rPr>
+          <w:lang w:val="sr-Latn-RS"/>
+        </w:rPr>
+        <w:t>. Na kraju eksperimenta se vrši iscrtavanje grafika zavisnosti tačnosti signala od intervala prenošenjem velike količinne podataka</w:t>
+      </w:r>
+      <w:r>
+        <w:rPr>
+          <w:lang w:val="sr-Latn-RS"/>
+        </w:rPr>
+        <w:t>(npr. prvih 100 cifara broja pi)</w:t>
+      </w:r>
+    </w:p>
+    <w:p>
+      <w:pPr>
+        <w:rPr>
+          <w:lang w:val="sr-Latn-RS"/>
+        </w:rPr>
+      </w:pPr>
+      <w:r>
+        <w:rPr>
+          <w:lang w:val="sr-Latn-RS"/>
+        </w:rPr>
+        <w:t xml:space="preserve">3.3 </w:t>
+      </w:r>
+      <w:r>
+        <w:rPr>
+          <w:lang w:val="sr-Latn-RS"/>
+        </w:rPr>
+        <w:t>Zaključci eksperimenta i hipoteze</w:t>
+      </w:r>
+    </w:p>
+    <w:p>
+      <w:pPr>
+        <w:ind w:left="567"/>
+        <w:rPr>
+          <w:lang w:val="sr-Latn-RS"/>
+        </w:rPr>
+      </w:pPr>
+      <w:r>
+        <w:rPr>
+          <w:lang w:val="sr-Latn-RS"/>
+        </w:rPr>
+        <w:t>Upotreba filtera bi trebalo značajno da poboljša kvalitet i time i brzinu prenosa podataka.</w:t>
+      </w:r>
+      <w:r>
+        <w:rPr>
+          <w:lang w:val="sr-Latn-RS"/>
+        </w:rPr>
+        <w:t xml:space="preserve"> Jedina mana ovog modela rada je mala radna frekvencija usred podrebe za sinhronizacijom noseće frekvencije predajnika i rezonante frekvencije prijemnika.</w:t>
+      </w:r>
+    </w:p>
+    <w:p>
+      <w:pPr>
+        <w:rPr>
+          <w:b/>
+          <w:bCs/>
+          <w:lang w:val="sr-Latn-RS"/>
+        </w:rPr>
+      </w:pPr>
+      <w:r>
+        <w:rPr>
+          <w:b/>
+          <w:bCs/>
+          <w:lang w:val="sr-Latn-RS"/>
+        </w:rPr>
+        <w:br w:type="page"/>
+      </w:r>
+    </w:p>
+    <w:p>
+      <w:pPr>
+        <w:rPr>
+          <w:b/>
+          <w:bCs/>
+          <w:lang w:val="sr-Latn-RS"/>
+        </w:rPr>
+      </w:pPr>
+      <w:r>
+        <w:rPr>
+          <w:b/>
+          <w:bCs/>
+          <w:lang w:val="sr-Latn-RS"/>
+        </w:rPr>
+        <w:lastRenderedPageBreak/>
+        <w:t xml:space="preserve">4 Merenje otpornosti prenosa signala na </w:t>
+      </w:r>
+      <w:r>
+        <w:rPr>
+          <w:b/>
+          <w:bCs/>
+          <w:lang w:val="sr-Latn-RS"/>
+        </w:rPr>
+        <w:t>„buku“</w:t>
+      </w:r>
+    </w:p>
+    <w:p>
+      <w:pPr>
+        <w:rPr>
+          <w:lang w:val="sr-Latn-RS"/>
+        </w:rPr>
+      </w:pPr>
+      <w:r>
+        <w:rPr>
+          <w:lang w:val="sr-Latn-RS"/>
+        </w:rPr>
+        <w:t xml:space="preserve">4.1 </w:t>
+      </w:r>
+      <w:r>
+        <w:rPr>
+          <w:lang w:val="sr-Latn-RS"/>
+        </w:rPr>
+        <w:t>Postavka eksperimenta</w:t>
+      </w:r>
+    </w:p>
+    <w:p>
+      <w:pPr>
+        <w:ind w:left="567"/>
+        <w:rPr>
+          <w:lang w:val="sr-Latn-RS"/>
+        </w:rPr>
+      </w:pPr>
+      <w:r>
+        <w:rPr>
+          <w:lang w:val="sr-Latn-RS"/>
+        </w:rPr>
+        <w:t>Postavka eksperimenta ista je kao u u eksperimentu Br. 3. osim što se u posudu sa vodom dovodi izvor buke u vidu transducera koji generiše nasumične signale</w:t>
+      </w:r>
+    </w:p>
+    <w:p>
+      <w:pPr>
+        <w:rPr>
+          <w:lang w:val="sr-Latn-RS"/>
+        </w:rPr>
+      </w:pPr>
+      <w:r>
+        <w:rPr>
+          <w:lang w:val="sr-Latn-RS"/>
+        </w:rPr>
+        <w:t xml:space="preserve">4.2 </w:t>
+      </w:r>
+      <w:r>
+        <w:rPr>
+          <w:lang w:val="sr-Latn-RS"/>
+        </w:rPr>
+        <w:t>Tok eksperimenta</w:t>
+      </w:r>
+    </w:p>
+    <w:p>
+      <w:pPr>
+        <w:ind w:left="567"/>
+        <w:rPr>
+          <w:lang w:val="sr-Latn-RS"/>
+        </w:rPr>
+      </w:pPr>
+      <w:r>
+        <w:rPr>
+          <w:lang w:val="sr-Latn-RS"/>
+        </w:rPr>
+        <w:t xml:space="preserve">Tok eksperimenta je </w:t>
+      </w:r>
+      <w:r>
+        <w:rPr>
+          <w:lang w:val="sr-Latn-RS"/>
+        </w:rPr>
+        <w:t>isti kao i u eksperimentu Br. 3. osim što se ćiljano stvara turbulencija kako bi se sistem stavio u ne savršeno okruženje kako bi se testirale njegove granice.</w:t>
+      </w:r>
+    </w:p>
+    <w:p>
+      <w:pPr>
+        <w:rPr>
+          <w:lang w:val="sr-Latn-RS"/>
+        </w:rPr>
+      </w:pPr>
+      <w:r>
+        <w:rPr>
+          <w:lang w:val="sr-Latn-RS"/>
+        </w:rPr>
+        <w:t xml:space="preserve">4.3 </w:t>
+      </w:r>
+      <w:r>
+        <w:rPr>
+          <w:lang w:val="sr-Latn-RS"/>
+        </w:rPr>
+        <w:t>Zaključci eksperimenta i hipoteze</w:t>
+      </w:r>
+    </w:p>
+    <w:p>
+      <w:pPr>
+        <w:ind w:left="567"/>
+        <w:rPr>
+          <w:lang w:val="sr-Latn-RS"/>
+        </w:rPr>
+      </w:pPr>
+      <w:r>
+        <w:rPr>
+          <w:lang w:val="sr-Latn-RS"/>
+        </w:rPr>
+        <w:t xml:space="preserve">Budući da </w:t>
+      </w:r>
+      <w:r>
+        <w:rPr>
+          <w:lang w:val="sr-Latn-RS"/>
+        </w:rPr>
+        <w:t>LC filteri imaju jako strmu atenuaciju signala van njihovog radnog područja promene signala ne bi trebale da budu značajne. Postoji mogućnost da zbog 2 distinktne radne frekvencije FSK modulacija bude otpornija na buku od ASK</w:t>
+      </w:r>
+      <w:r>
+        <w:rPr>
+          <w:lang w:val="sr-Latn-RS"/>
+        </w:rPr>
+        <w:t>.</w:t>
+      </w:r>
+    </w:p>
+    <w:p>
+      <w:pPr>
+        <w:rPr>
+          <w:lang w:val="sr-Latn-RS"/>
+        </w:rPr>
+      </w:pPr>
+    </w:p>
     <w:sectPr>
       <w:endnotePr>
         <w:numFmt w:val="decimal"/>
@@ -1581,6 +2244,19 @@
     <w:p>
       <w:pPr>
         <w:pStyle w:val="EndnoteText"/>
+      </w:pPr>
+      <w:r>
+        <w:t>Reference</w:t>
+      </w:r>
+    </w:p>
+    <w:p>
+      <w:pPr>
+        <w:pStyle w:val="EndnoteText"/>
+      </w:pPr>
+    </w:p>
+    <w:p>
+      <w:pPr>
+        <w:pStyle w:val="EndnoteText"/>
         <w:rPr>
           <w:lang w:val="sr-Latn-RS"/>
         </w:rPr>
@@ -1643,6 +2319,95 @@
           <w:lang w:val="sr-Latn-RS"/>
         </w:rPr>
         <w:t>bilateralni prekidač je silikonska komponeta koja funkcioniše kao solid-state relay</w:t>
+      </w:r>
+    </w:p>
+  </w:endnote>
+  <w:endnote w:id="4">
+    <w:p>
+      <w:pPr>
+        <w:pStyle w:val="EndnoteText"/>
+      </w:pPr>
+      <w:r>
+        <w:rPr>
+          <w:rStyle w:val="EndnoteReference"/>
+        </w:rPr>
+        <w:endnoteRef/>
+      </w:r>
+      <w:r>
+        <w:t xml:space="preserve"> </w:t>
+      </w:r>
+      <w:r>
+        <w:t>A model for longitudinal and shear wave propagation in viscoelastic media</w:t>
+      </w:r>
+      <w:r>
+        <w:t>,</w:t>
+      </w:r>
+      <w:r>
+        <w:t xml:space="preserve"> </w:t>
+      </w:r>
+      <w:r>
+        <w:t>Thomas L. Szabo</w:t>
+      </w:r>
+      <w:r>
+        <w:t>,</w:t>
+      </w:r>
+      <w:r>
+        <w:t xml:space="preserve"> </w:t>
+      </w:r>
+      <w:r>
+        <w:t>Junru Wu</w:t>
+      </w:r>
+      <w:r>
+        <w:t>- formula zavisnosti atenuacije od frekvencije</w:t>
+      </w:r>
+    </w:p>
+    <w:p>
+      <w:pPr>
+        <w:pStyle w:val="EndnoteText"/>
+      </w:pPr>
+    </w:p>
+    <w:p>
+      <w:pPr>
+        <w:pStyle w:val="EndnoteText"/>
+        <w:rPr>
+          <w:lang w:val="sr-Latn-RS"/>
+        </w:rPr>
+      </w:pPr>
+      <w:r>
+        <w:rPr>
+          <w:lang w:val="sr-Latn-RS"/>
+        </w:rPr>
+        <w:t>Podvodni modem</w:t>
+      </w:r>
+      <w:r>
+        <w:rPr>
+          <w:lang w:val="sr-Latn-RS"/>
+        </w:rPr>
+        <w:t xml:space="preserve">, </w:t>
+      </w:r>
+      <w:r>
+        <w:rPr>
+          <w:lang w:val="sr-Latn-RS"/>
+        </w:rPr>
+        <w:t>Milomir Stefanović</w:t>
+      </w:r>
+      <w:r>
+        <w:rPr>
+          <w:lang w:val="sr-Latn-RS"/>
+        </w:rPr>
+        <w:t>,</w:t>
+      </w:r>
+      <w:r>
+        <w:rPr>
+          <w:lang w:val="sr-Latn-RS"/>
+        </w:rPr>
+        <w:t xml:space="preserve"> </w:t>
+      </w:r>
+      <w:r>
+        <w:rPr>
+          <w:lang w:val="sr-Latn-RS"/>
+        </w:rPr>
+        <w:t>Nevena Vasilevska, ISP</w:t>
       </w:r>
     </w:p>
   </w:endnote>

</xml_diff>

<commit_message>
Update Added the explanation of hardware
</commit_message>
<xml_diff>
--- a/Prenos podataka pomoću mehaničkih talasa u vodi.docx
+++ b/Prenos podataka pomoću mehaničkih talasa u vodi.docx
@@ -1,6 +1,6 @@
 
 <file path=word/document.xml><?xml version="1.0" encoding="utf-8"?>
-<w:document xmlns:wpc="http://schemas.microsoft.com/office/word/2010/wordprocessingCanvas" xmlns:cx="http://schemas.microsoft.com/office/drawing/2014/chartex" xmlns:cx1="http://schemas.microsoft.com/office/drawing/2015/9/8/chartex" xmlns:cx2="http://schemas.microsoft.com/office/drawing/2015/10/21/chartex" xmlns:cx3="http://schemas.microsoft.com/office/drawing/2016/5/9/chartex" xmlns:cx4="http://schemas.microsoft.com/office/drawing/2016/5/10/chartex" xmlns:cx5="http://schemas.microsoft.com/office/drawing/2016/5/11/chartex" xmlns:cx6="http://schemas.microsoft.com/office/drawing/2016/5/12/chartex" xmlns:cx7="http://schemas.microsoft.com/office/drawing/2016/5/13/chartex" xmlns:cx8="http://schemas.microsoft.com/office/drawing/2016/5/14/chartex" xmlns:mc="http://schemas.openxmlformats.org/markup-compatibility/2006" xmlns:aink="http://schemas.microsoft.com/office/drawing/2016/ink" xmlns:am3d="http://schemas.microsoft.com/office/drawing/2017/model3d" xmlns:o="urn:schemas-microsoft-com:office:office" xmlns:r="http://schemas.openxmlformats.org/officeDocument/2006/relationships" xmlns:m="http://schemas.openxmlformats.org/officeDocument/2006/math" xmlns:v="urn:schemas-microsoft-com:vml" xmlns:wp14="http://schemas.microsoft.com/office/word/2010/wordprocessingDrawing" xmlns:wp="http://schemas.openxmlformats.org/drawingml/2006/wordprocessingDrawing" xmlns:w10="urn:schemas-microsoft-com:office:word" xmlns:w="http://schemas.openxmlformats.org/wordprocessingml/2006/main" xmlns:w14="http://schemas.microsoft.com/office/word/2010/wordml" xmlns:w15="http://schemas.microsoft.com/office/word/2012/wordml" xmlns:w16cex="http://schemas.microsoft.com/office/word/2018/wordml/cex" xmlns:w16cid="http://schemas.microsoft.com/office/word/2016/wordml/cid" xmlns:w16="http://schemas.microsoft.com/office/word/2018/wordml" xmlns:w16sdtdh="http://schemas.microsoft.com/office/word/2020/wordml/sdtdatahash" xmlns:w16se="http://schemas.microsoft.com/office/word/2015/wordml/symex" xmlns:wpg="http://schemas.microsoft.com/office/word/2010/wordprocessingGroup" xmlns:wpi="http://schemas.microsoft.com/office/word/2010/wordprocessingInk" xmlns:wne="http://schemas.microsoft.com/office/word/2006/wordml" xmlns:wps="http://schemas.microsoft.com/office/word/2010/wordprocessingShape" mc:Ignorable="w14 w15 w16se w16cid w16 w16cex w16sdtdh wp14">
+<w:document xmlns:wpc="http://schemas.microsoft.com/office/word/2010/wordprocessingCanvas" xmlns:cx="http://schemas.microsoft.com/office/drawing/2014/chartex" xmlns:cx1="http://schemas.microsoft.com/office/drawing/2015/9/8/chartex" xmlns:cx2="http://schemas.microsoft.com/office/drawing/2015/10/21/chartex" xmlns:cx3="http://schemas.microsoft.com/office/drawing/2016/5/9/chartex" xmlns:cx4="http://schemas.microsoft.com/office/drawing/2016/5/10/chartex" xmlns:cx5="http://schemas.microsoft.com/office/drawing/2016/5/11/chartex" xmlns:cx6="http://schemas.microsoft.com/office/drawing/2016/5/12/chartex" xmlns:cx7="http://schemas.microsoft.com/office/drawing/2016/5/13/chartex" xmlns:cx8="http://schemas.microsoft.com/office/drawing/2016/5/14/chartex" xmlns:mc="http://schemas.openxmlformats.org/markup-compatibility/2006" xmlns:aink="http://schemas.microsoft.com/office/drawing/2016/ink" xmlns:am3d="http://schemas.microsoft.com/office/drawing/2017/model3d" xmlns:o="urn:schemas-microsoft-com:office:office" xmlns:r="http://schemas.openxmlformats.org/officeDocument/2006/relationships" xmlns:m="http://schemas.openxmlformats.org/officeDocument/2006/math" xmlns:v="urn:schemas-microsoft-com:vml" xmlns:wp14="http://schemas.microsoft.com/office/word/2010/wordprocessingDrawing" xmlns:wp="http://schemas.openxmlformats.org/drawingml/2006/wordprocessingDrawing" xmlns:w10="urn:schemas-microsoft-com:office:word" xmlns:w="http://schemas.openxmlformats.org/wordprocessingml/2006/main" xmlns:w14="http://schemas.microsoft.com/office/word/2010/wordml" xmlns:w15="http://schemas.microsoft.com/office/word/2012/wordml" xmlns:w16cex="http://schemas.microsoft.com/office/word/2018/wordml/cex" xmlns:w16cid="http://schemas.microsoft.com/office/word/2016/wordml/cid" xmlns:w16="http://schemas.microsoft.com/office/word/2018/wordml" xmlns:w16se="http://schemas.microsoft.com/office/word/2015/wordml/symex" xmlns:wpg="http://schemas.microsoft.com/office/word/2010/wordprocessingGroup" xmlns:wpi="http://schemas.microsoft.com/office/word/2010/wordprocessingInk" xmlns:wne="http://schemas.microsoft.com/office/word/2006/wordml" xmlns:wps="http://schemas.microsoft.com/office/word/2010/wordprocessingShape" mc:Ignorable="w14 w15 w16se w16cid w16 w16cex wp14">
   <w:body>
     <w:p>
       <w:pPr>
@@ -1527,6 +1527,297 @@
     <w:p>
       <w:pPr>
         <w:rPr>
+          <w:lang w:val="sr-Latn-RS"/>
+        </w:rPr>
+      </w:pPr>
+      <w:r>
+        <w:rPr>
+          <w:lang w:val="sr-Latn-RS"/>
+        </w:rPr>
+        <w:drawing>
+          <wp:anchor distT="0" distB="0" distL="114300" distR="114300" simplePos="0" relativeHeight="251661312" behindDoc="0" locked="0" layoutInCell="1" allowOverlap="1" wp14:anchorId="5074BE21" wp14:editId="73FACEBF">
+            <wp:simplePos x="0" y="0"/>
+            <wp:positionH relativeFrom="column">
+              <wp:posOffset>115141</wp:posOffset>
+            </wp:positionH>
+            <wp:positionV relativeFrom="page">
+              <wp:posOffset>2042795</wp:posOffset>
+            </wp:positionV>
+            <wp:extent cx="2613025" cy="1213485"/>
+            <wp:effectExtent l="0" t="0" r="0" b="5715"/>
+            <wp:wrapSquare wrapText="bothSides"/>
+            <wp:docPr id="4" name="Picture 4"/>
+            <wp:cNvGraphicFramePr>
+              <a:graphicFrameLocks xmlns:a="http://schemas.openxmlformats.org/drawingml/2006/main" noChangeAspect="1"/>
+            </wp:cNvGraphicFramePr>
+            <a:graphic xmlns:a="http://schemas.openxmlformats.org/drawingml/2006/main">
+              <a:graphicData uri="http://schemas.openxmlformats.org/drawingml/2006/picture">
+                <pic:pic xmlns:pic="http://schemas.openxmlformats.org/drawingml/2006/picture">
+                  <pic:nvPicPr>
+                    <pic:cNvPr id="4" name="Picture 4"/>
+                    <pic:cNvPicPr/>
+                  </pic:nvPicPr>
+                  <pic:blipFill>
+                    <a:blip r:embed="rId11" cstate="print">
+                      <a:extLst>
+                        <a:ext uri="{28A0092B-C50C-407E-A947-70E740481C1C}">
+                          <a14:useLocalDpi xmlns:a14="http://schemas.microsoft.com/office/drawing/2010/main" val="0"/>
+                        </a:ext>
+                      </a:extLst>
+                    </a:blip>
+                    <a:stretch>
+                      <a:fillRect/>
+                    </a:stretch>
+                  </pic:blipFill>
+                  <pic:spPr>
+                    <a:xfrm>
+                      <a:off x="0" y="0"/>
+                      <a:ext cx="2613025" cy="1213485"/>
+                    </a:xfrm>
+                    <a:prstGeom prst="rect">
+                      <a:avLst/>
+                    </a:prstGeom>
+                  </pic:spPr>
+                </pic:pic>
+              </a:graphicData>
+            </a:graphic>
+          </wp:anchor>
+        </w:drawing>
+      </w:r>
+      <w:r>
+        <w:rPr>
+          <w:lang w:val="sr-Latn-RS"/>
+        </w:rPr>
+        <w:drawing>
+          <wp:anchor distT="0" distB="0" distL="114300" distR="114300" simplePos="0" relativeHeight="251659264" behindDoc="0" locked="0" layoutInCell="1" allowOverlap="1" wp14:anchorId="5CC78C9B" wp14:editId="4094E5B8">
+            <wp:simplePos x="0" y="0"/>
+            <wp:positionH relativeFrom="column">
+              <wp:posOffset>4390184</wp:posOffset>
+            </wp:positionH>
+            <wp:positionV relativeFrom="page">
+              <wp:posOffset>2081599</wp:posOffset>
+            </wp:positionV>
+            <wp:extent cx="1181100" cy="1180465"/>
+            <wp:effectExtent l="0" t="0" r="0" b="635"/>
+            <wp:wrapSquare wrapText="bothSides"/>
+            <wp:docPr id="6" name="Picture 6"/>
+            <wp:cNvGraphicFramePr>
+              <a:graphicFrameLocks xmlns:a="http://schemas.openxmlformats.org/drawingml/2006/main" noChangeAspect="1"/>
+            </wp:cNvGraphicFramePr>
+            <a:graphic xmlns:a="http://schemas.openxmlformats.org/drawingml/2006/main">
+              <a:graphicData uri="http://schemas.openxmlformats.org/drawingml/2006/picture">
+                <pic:pic xmlns:pic="http://schemas.openxmlformats.org/drawingml/2006/picture">
+                  <pic:nvPicPr>
+                    <pic:cNvPr id="6" name="Picture 6"/>
+                    <pic:cNvPicPr/>
+                  </pic:nvPicPr>
+                  <pic:blipFill>
+                    <a:blip r:embed="rId12" cstate="print">
+                      <a:extLst>
+                        <a:ext uri="{28A0092B-C50C-407E-A947-70E740481C1C}">
+                          <a14:useLocalDpi xmlns:a14="http://schemas.microsoft.com/office/drawing/2010/main" val="0"/>
+                        </a:ext>
+                      </a:extLst>
+                    </a:blip>
+                    <a:stretch>
+                      <a:fillRect/>
+                    </a:stretch>
+                  </pic:blipFill>
+                  <pic:spPr>
+                    <a:xfrm>
+                      <a:off x="0" y="0"/>
+                      <a:ext cx="1181100" cy="1180465"/>
+                    </a:xfrm>
+                    <a:prstGeom prst="rect">
+                      <a:avLst/>
+                    </a:prstGeom>
+                  </pic:spPr>
+                </pic:pic>
+              </a:graphicData>
+            </a:graphic>
+          </wp:anchor>
+        </w:drawing>
+      </w:r>
+      <w:r>
+        <w:rPr>
+          <w:lang w:val="sr-Latn-RS"/>
+        </w:rPr>
+        <w:drawing>
+          <wp:anchor distT="0" distB="0" distL="114300" distR="114300" simplePos="0" relativeHeight="251660288" behindDoc="0" locked="0" layoutInCell="1" allowOverlap="1" wp14:anchorId="7676B1A8" wp14:editId="15DF0C95">
+            <wp:simplePos x="0" y="0"/>
+            <wp:positionH relativeFrom="column">
+              <wp:posOffset>2989992</wp:posOffset>
+            </wp:positionH>
+            <wp:positionV relativeFrom="page">
+              <wp:posOffset>2042778</wp:posOffset>
+            </wp:positionV>
+            <wp:extent cx="1219200" cy="1219200"/>
+            <wp:effectExtent l="0" t="0" r="0" b="0"/>
+            <wp:wrapSquare wrapText="bothSides"/>
+            <wp:docPr id="5" name="Picture 5"/>
+            <wp:cNvGraphicFramePr>
+              <a:graphicFrameLocks xmlns:a="http://schemas.openxmlformats.org/drawingml/2006/main" noChangeAspect="1"/>
+            </wp:cNvGraphicFramePr>
+            <a:graphic xmlns:a="http://schemas.openxmlformats.org/drawingml/2006/main">
+              <a:graphicData uri="http://schemas.openxmlformats.org/drawingml/2006/picture">
+                <pic:pic xmlns:pic="http://schemas.openxmlformats.org/drawingml/2006/picture">
+                  <pic:nvPicPr>
+                    <pic:cNvPr id="5" name="Picture 5"/>
+                    <pic:cNvPicPr/>
+                  </pic:nvPicPr>
+                  <pic:blipFill>
+                    <a:blip r:embed="rId13" cstate="print">
+                      <a:extLst>
+                        <a:ext uri="{28A0092B-C50C-407E-A947-70E740481C1C}">
+                          <a14:useLocalDpi xmlns:a14="http://schemas.microsoft.com/office/drawing/2010/main" val="0"/>
+                        </a:ext>
+                      </a:extLst>
+                    </a:blip>
+                    <a:stretch>
+                      <a:fillRect/>
+                    </a:stretch>
+                  </pic:blipFill>
+                  <pic:spPr>
+                    <a:xfrm>
+                      <a:off x="0" y="0"/>
+                      <a:ext cx="1219200" cy="1219200"/>
+                    </a:xfrm>
+                    <a:prstGeom prst="rect">
+                      <a:avLst/>
+                    </a:prstGeom>
+                  </pic:spPr>
+                </pic:pic>
+              </a:graphicData>
+            </a:graphic>
+          </wp:anchor>
+        </w:drawing>
+      </w:r>
+      <w:r>
+        <w:rPr>
+          <w:lang w:val="sr-Latn-RS"/>
+        </w:rPr>
+        <w:t>Budući da su prethodni projekti rađeni na ovu temu imali problem sa izolovanjem trasducera od vode, i kako bi pristupačnost bila lakša, transduceri će biti fiksirani za zidove suda u kome se nalazi voda, pri čemu će isključivo membrana transducera doći u kontakt sa vodom.</w:t>
+      </w:r>
+    </w:p>
+    <w:p>
+      <w:pPr>
+        <w:rPr>
+          <w:lang w:val="sr-Latn-RS"/>
+        </w:rPr>
+      </w:pPr>
+    </w:p>
+    <w:p>
+      <w:pPr>
+        <w:rPr>
+          <w:lang w:val="sr-Latn-RS"/>
+        </w:rPr>
+      </w:pPr>
+    </w:p>
+    <w:p>
+      <w:pPr>
+        <w:rPr>
+          <w:lang w:val="sr-Latn-RS"/>
+        </w:rPr>
+      </w:pPr>
+    </w:p>
+    <w:p>
+      <w:pPr>
+        <w:rPr>
+          <w:lang w:val="sr-Latn-RS"/>
+        </w:rPr>
+      </w:pPr>
+    </w:p>
+    <w:p>
+      <w:pPr>
+        <w:rPr>
+          <w:lang w:val="sr-Latn-RS"/>
+        </w:rPr>
+      </w:pPr>
+    </w:p>
+    <w:p>
+      <w:r>
+        <w:rPr>
+          <w:lang w:val="sr-Latn-RS"/>
+        </w:rPr>
+        <w:drawing>
+          <wp:anchor distT="0" distB="0" distL="114300" distR="114300" simplePos="0" relativeHeight="251662336" behindDoc="0" locked="0" layoutInCell="1" allowOverlap="1" wp14:anchorId="2B195158" wp14:editId="2339F38F">
+            <wp:simplePos x="0" y="0"/>
+            <wp:positionH relativeFrom="column">
+              <wp:posOffset>1109190</wp:posOffset>
+            </wp:positionH>
+            <wp:positionV relativeFrom="paragraph">
+              <wp:posOffset>652780</wp:posOffset>
+            </wp:positionV>
+            <wp:extent cx="4178300" cy="1210945"/>
+            <wp:effectExtent l="0" t="0" r="0" b="8255"/>
+            <wp:wrapTopAndBottom/>
+            <wp:docPr id="10" name="Picture 10"/>
+            <wp:cNvGraphicFramePr>
+              <a:graphicFrameLocks xmlns:a="http://schemas.openxmlformats.org/drawingml/2006/main" noChangeAspect="1"/>
+            </wp:cNvGraphicFramePr>
+            <a:graphic xmlns:a="http://schemas.openxmlformats.org/drawingml/2006/main">
+              <a:graphicData uri="http://schemas.openxmlformats.org/drawingml/2006/picture">
+                <pic:pic xmlns:pic="http://schemas.openxmlformats.org/drawingml/2006/picture">
+                  <pic:nvPicPr>
+                    <pic:cNvPr id="10" name="Picture 10"/>
+                    <pic:cNvPicPr/>
+                  </pic:nvPicPr>
+                  <pic:blipFill>
+                    <a:blip r:embed="rId14">
+                      <a:extLst>
+                        <a:ext uri="{28A0092B-C50C-407E-A947-70E740481C1C}">
+                          <a14:useLocalDpi xmlns:a14="http://schemas.microsoft.com/office/drawing/2010/main" val="0"/>
+                        </a:ext>
+                      </a:extLst>
+                    </a:blip>
+                    <a:stretch>
+                      <a:fillRect/>
+                    </a:stretch>
+                  </pic:blipFill>
+                  <pic:spPr>
+                    <a:xfrm>
+                      <a:off x="0" y="0"/>
+                      <a:ext cx="4178300" cy="1210945"/>
+                    </a:xfrm>
+                    <a:prstGeom prst="rect">
+                      <a:avLst/>
+                    </a:prstGeom>
+                  </pic:spPr>
+                </pic:pic>
+              </a:graphicData>
+            </a:graphic>
+            <wp14:sizeRelH relativeFrom="margin">
+              <wp14:pctWidth>0</wp14:pctWidth>
+            </wp14:sizeRelH>
+            <wp14:sizeRelV relativeFrom="margin">
+              <wp14:pctHeight>0</wp14:pctHeight>
+            </wp14:sizeRelV>
+          </wp:anchor>
+        </w:drawing>
+      </w:r>
+      <w:r>
+        <w:rPr>
+          <w:lang w:val="sr-Latn-RS"/>
+        </w:rPr>
+        <w:t xml:space="preserve">Između tranzducera (zvučnika) i vode se nalazi elastična membrana koja je povezana sa </w:t>
+      </w:r>
+      <w:r>
+        <w:rPr>
+          <w:lang w:val="sr-Latn-RS"/>
+        </w:rPr>
+        <w:t xml:space="preserve">transducerom tako da se svi mehanički talasi prenose kroz membranu ne ometano bez opasnosti od kratkog spoja sa vodom </w:t>
+      </w:r>
+    </w:p>
+    <w:p>
+      <w:pPr>
+        <w:rPr>
+          <w:lang w:val="sr-Latn-RS"/>
+        </w:rPr>
+      </w:pPr>
+    </w:p>
+    <w:p>
+      <w:pPr>
+        <w:rPr>
           <w:b/>
           <w:bCs/>
           <w:lang w:val="sr-Latn-RS"/>
@@ -1666,6 +1957,7 @@
         <w:rPr>
           <w:lang w:val="sr-Latn-RS"/>
         </w:rPr>
+        <w:lastRenderedPageBreak/>
         <w:t xml:space="preserve">Ovaj ekspeiment treba da odredi </w:t>
       </w:r>
       <w:r>
@@ -1722,362 +2014,325 @@
     </w:p>
     <w:p>
       <w:pPr>
-        <w:rPr>
-          <w:lang w:val="sr-Latn-RS"/>
-        </w:rPr>
-      </w:pPr>
-      <w:r>
-        <w:rPr>
-          <w:lang w:val="sr-Latn-RS"/>
-        </w:rPr>
-        <w:br w:type="page"/>
-      </w:r>
-    </w:p>
-    <w:p>
-      <w:pPr>
+        <w:ind w:left="567"/>
+        <w:rPr>
+          <w:lang w:val="sr-Latn-RS"/>
+        </w:rPr>
+      </w:pPr>
+    </w:p>
+    <w:p>
+      <w:pPr>
+        <w:rPr>
+          <w:lang w:val="sr-Latn-RS"/>
+        </w:rPr>
+      </w:pPr>
+      <w:r>
         <w:rPr>
           <w:b/>
           <w:bCs/>
           <w:lang w:val="sr-Latn-RS"/>
         </w:rPr>
-      </w:pPr>
-      <w:r>
+        <w:t>2 Merenje nefilterovanog signala u vodi različitog saliniteta</w:t>
+      </w:r>
+    </w:p>
+    <w:p>
+      <w:pPr>
+        <w:rPr>
+          <w:lang w:val="sr-Latn-RS"/>
+        </w:rPr>
+      </w:pPr>
+      <w:r>
+        <w:rPr>
+          <w:lang w:val="sr-Latn-RS"/>
+        </w:rPr>
+        <w:t>2.1 Postava eksperimenta</w:t>
+      </w:r>
+    </w:p>
+    <w:p>
+      <w:pPr>
+        <w:ind w:left="567"/>
+        <w:rPr>
+          <w:lang w:val="sr-Latn-RS"/>
+        </w:rPr>
+      </w:pPr>
+      <w:r>
+        <w:rPr>
+          <w:lang w:val="sr-Latn-RS"/>
+        </w:rPr>
+        <w:t>Ovaj eksperiment sačinjen je od istih segmen</w:t>
+      </w:r>
+      <w:r>
+        <w:rPr>
+          <w:lang w:val="sr-Latn-RS"/>
+        </w:rPr>
+        <w:t>ata kao i Br. 1. osim što se kao faktor uvodi salinitet vode koji se kontroliše dodavanjem poznate količine rastvorljivih supstanci u poznatu zapreminu vode</w:t>
+      </w:r>
+      <w:r>
+        <w:rPr>
+          <w:lang w:val="sr-Latn-RS"/>
+        </w:rPr>
+        <w:t>.</w:t>
+      </w:r>
+    </w:p>
+    <w:p>
+      <w:pPr>
+        <w:rPr>
+          <w:lang w:val="sr-Latn-RS"/>
+        </w:rPr>
+      </w:pPr>
+      <w:r>
+        <w:rPr>
+          <w:lang w:val="sr-Latn-RS"/>
+        </w:rPr>
+        <w:t>2.2 Tok eksperimenta</w:t>
+      </w:r>
+    </w:p>
+    <w:p>
+      <w:pPr>
+        <w:ind w:left="567"/>
+        <w:rPr>
+          <w:lang w:val="sr-Latn-RS"/>
+        </w:rPr>
+      </w:pPr>
+      <w:r>
+        <w:rPr>
+          <w:lang w:val="sr-Latn-RS"/>
+        </w:rPr>
+        <w:t>Merenja se vrše na isti način kao i u eksperimentu Br.1 osim što se rezolucija na kojoj se noseće frekvencije menjaju smanjuje kako bi se eksperimet brže odvijao. Salinitet vode u promilima</w:t>
+      </w:r>
+      <w:r>
+        <w:rPr>
+          <w:lang w:val="sr-Latn-RS"/>
+        </w:rPr>
+        <w:t xml:space="preserve"> beleži se na graficima.</w:t>
+      </w:r>
+    </w:p>
+    <w:p>
+      <w:pPr>
+        <w:rPr>
+          <w:lang w:val="sr-Latn-RS"/>
+        </w:rPr>
+      </w:pPr>
+      <w:r>
+        <w:rPr>
+          <w:lang w:val="sr-Latn-RS"/>
+        </w:rPr>
+        <w:t xml:space="preserve">2.3 </w:t>
+      </w:r>
+      <w:r>
+        <w:rPr>
+          <w:lang w:val="sr-Latn-RS"/>
+        </w:rPr>
+        <w:t xml:space="preserve"> </w:t>
+      </w:r>
+      <w:r>
+        <w:rPr>
+          <w:lang w:val="sr-Latn-RS"/>
+        </w:rPr>
+        <w:t>Zaključci eksperimenta i hipoteze</w:t>
+      </w:r>
+    </w:p>
+    <w:p>
+      <w:pPr>
+        <w:ind w:left="567"/>
+        <w:rPr>
+          <w:lang w:val="sr-Latn-RS"/>
+        </w:rPr>
+      </w:pPr>
+      <w:r>
+        <w:rPr>
+          <w:lang w:val="sr-Latn-RS"/>
+        </w:rPr>
+        <w:t>Promena saliniteta vode menja viskozitet mediuma i brzinu prostiranja akustičnih talasa u vodi</w:t>
+      </w:r>
+      <w:r>
+        <w:rPr>
+          <w:lang w:val="sr-Latn-RS"/>
+        </w:rPr>
+        <w:t xml:space="preserve">(brzina prostiranja zvuka u vodi </w:t>
+      </w:r>
+      <w:r>
+        <w:rPr>
+          <w:lang w:val="sr-Latn-RS"/>
+        </w:rPr>
+        <w:t>raste sa salinitetom kao i njen viskozitet</w:t>
+      </w:r>
+      <w:r>
+        <w:rPr>
+          <w:lang w:val="sr-Latn-RS"/>
+        </w:rPr>
+        <w:t>)</w:t>
+      </w:r>
+      <w:r>
+        <w:rPr>
+          <w:lang w:val="sr-Latn-RS"/>
+        </w:rPr>
+        <w:t>. Ovi vaktori mogu promeniti odziv signala u zavisnosti od frekvencije.</w:t>
+      </w:r>
+    </w:p>
+    <w:p>
+      <w:pPr>
         <w:rPr>
           <w:b/>
           <w:bCs/>
           <w:lang w:val="sr-Latn-RS"/>
         </w:rPr>
-        <w:lastRenderedPageBreak/>
-        <w:t>2 Merenje nefilterovanog signala u vodi različitog saliniteta</w:t>
-      </w:r>
-    </w:p>
-    <w:p>
-      <w:pPr>
-        <w:rPr>
-          <w:lang w:val="sr-Latn-RS"/>
-        </w:rPr>
-      </w:pPr>
-      <w:r>
-        <w:rPr>
-          <w:lang w:val="sr-Latn-RS"/>
-        </w:rPr>
-        <w:t xml:space="preserve">2.1 </w:t>
-      </w:r>
-      <w:r>
-        <w:rPr>
-          <w:lang w:val="sr-Latn-RS"/>
-        </w:rPr>
-        <w:t>Postava eksperimenta</w:t>
-      </w:r>
-    </w:p>
-    <w:p>
-      <w:pPr>
-        <w:ind w:left="567"/>
-        <w:rPr>
-          <w:lang w:val="sr-Latn-RS"/>
-        </w:rPr>
-      </w:pPr>
-      <w:r>
-        <w:rPr>
-          <w:lang w:val="sr-Latn-RS"/>
-        </w:rPr>
-        <w:t>Ovaj eksperiment sačinjen je od istih segmen</w:t>
-      </w:r>
-      <w:r>
-        <w:rPr>
-          <w:lang w:val="sr-Latn-RS"/>
-        </w:rPr>
-        <w:t>ata kao i Br. 1. osim što se kao faktor uvodi salinitet vode koji se kontroliše dodavanjem poznate količine rastvorljivih supstanci u poznatu zapreminu vode</w:t>
-      </w:r>
-      <w:r>
-        <w:rPr>
-          <w:lang w:val="sr-Latn-RS"/>
-        </w:rPr>
-        <w:t>.</w:t>
-      </w:r>
-    </w:p>
-    <w:p>
-      <w:pPr>
-        <w:rPr>
-          <w:lang w:val="sr-Latn-RS"/>
-        </w:rPr>
-      </w:pPr>
-      <w:r>
-        <w:rPr>
-          <w:lang w:val="sr-Latn-RS"/>
-        </w:rPr>
-        <w:t>2.2 Tok eksperimenta</w:t>
-      </w:r>
-    </w:p>
-    <w:p>
-      <w:pPr>
-        <w:ind w:left="567"/>
-        <w:rPr>
-          <w:lang w:val="sr-Latn-RS"/>
-        </w:rPr>
-      </w:pPr>
-      <w:r>
-        <w:rPr>
-          <w:lang w:val="sr-Latn-RS"/>
-        </w:rPr>
-        <w:t>Merenja se vrše na isti način kao i u eksperimentu Br.1 osim što se rezolucija na kojoj se noseće frekvencije menjaju smanjuje kako bi se eksperimet brže odvijao. Salinitet vode u promilima</w:t>
-      </w:r>
-      <w:r>
-        <w:rPr>
-          <w:lang w:val="sr-Latn-RS"/>
-        </w:rPr>
-        <w:t xml:space="preserve"> beleži se na graficima.</w:t>
-      </w:r>
-    </w:p>
-    <w:p>
-      <w:pPr>
-        <w:rPr>
-          <w:lang w:val="sr-Latn-RS"/>
-        </w:rPr>
-      </w:pPr>
-      <w:r>
-        <w:rPr>
-          <w:lang w:val="sr-Latn-RS"/>
-        </w:rPr>
-        <w:t xml:space="preserve">2.3 </w:t>
-      </w:r>
-      <w:r>
-        <w:rPr>
-          <w:lang w:val="sr-Latn-RS"/>
-        </w:rPr>
-        <w:t xml:space="preserve"> </w:t>
-      </w:r>
-      <w:r>
-        <w:rPr>
-          <w:lang w:val="sr-Latn-RS"/>
-        </w:rPr>
-        <w:t>Zaključci eksperimenta i hipoteze</w:t>
-      </w:r>
-    </w:p>
-    <w:p>
-      <w:pPr>
-        <w:ind w:left="567"/>
-        <w:rPr>
-          <w:lang w:val="sr-Latn-RS"/>
-        </w:rPr>
-      </w:pPr>
-      <w:r>
-        <w:rPr>
-          <w:lang w:val="sr-Latn-RS"/>
-        </w:rPr>
-        <w:t>Promena saliniteta vode menja viskozitet mediuma i brzinu prostiranja akustičnih talasa u vodi</w:t>
-      </w:r>
-      <w:r>
-        <w:rPr>
-          <w:lang w:val="sr-Latn-RS"/>
-        </w:rPr>
-        <w:t xml:space="preserve">(brzina prostiranja zvuka u vodi </w:t>
-      </w:r>
-      <w:r>
-        <w:rPr>
-          <w:lang w:val="sr-Latn-RS"/>
-        </w:rPr>
-        <w:t>raste sa salinitetom kao i njen viskozitet</w:t>
-      </w:r>
-      <w:r>
-        <w:rPr>
-          <w:lang w:val="sr-Latn-RS"/>
-        </w:rPr>
-        <w:t>)</w:t>
-      </w:r>
-      <w:r>
-        <w:rPr>
-          <w:lang w:val="sr-Latn-RS"/>
-        </w:rPr>
-        <w:t>. Ovi vaktori mogu promeniti odziv signala u zavisnosti od frekvencije.</w:t>
-      </w:r>
-    </w:p>
-    <w:p>
-      <w:pPr>
+      </w:pPr>
+      <w:r>
         <w:rPr>
           <w:b/>
           <w:bCs/>
           <w:lang w:val="sr-Latn-RS"/>
         </w:rPr>
-      </w:pPr>
-      <w:r>
+        <w:t>3 Merenje filterovanog signala</w:t>
+      </w:r>
+    </w:p>
+    <w:p>
+      <w:pPr>
+        <w:rPr>
+          <w:lang w:val="sr-Latn-RS"/>
+        </w:rPr>
+      </w:pPr>
+      <w:r>
+        <w:rPr>
+          <w:lang w:val="sr-Latn-RS"/>
+        </w:rPr>
+        <w:t xml:space="preserve">3.1 Postavka eksperimenta </w:t>
+      </w:r>
+    </w:p>
+    <w:p>
+      <w:pPr>
+        <w:ind w:left="567"/>
+        <w:rPr>
+          <w:lang w:val="sr-Latn-RS"/>
+        </w:rPr>
+      </w:pPr>
+      <w:r>
+        <w:rPr>
+          <w:lang w:val="sr-Latn-RS"/>
+        </w:rPr>
+        <w:t>Razlika između ovog eksperimenta i eksperimenta Br. 1. jr to što se frekvencija nosećeg signala ne menja već su frekvencije usklađenje sa filterima u prijemniku kako bi se poboljšao njegov kvalitet i tačnost prepoznavanja</w:t>
+      </w:r>
+      <w:r>
+        <w:rPr>
+          <w:lang w:val="sr-Latn-RS"/>
+        </w:rPr>
+        <w:t>.</w:t>
+      </w:r>
+    </w:p>
+    <w:p>
+      <w:pPr>
+        <w:rPr>
+          <w:lang w:val="sr-Latn-RS"/>
+        </w:rPr>
+      </w:pPr>
+      <w:r>
+        <w:rPr>
+          <w:lang w:val="sr-Latn-RS"/>
+        </w:rPr>
+        <w:t>3.2 Tok eksperimenta</w:t>
+      </w:r>
+    </w:p>
+    <w:p>
+      <w:pPr>
+        <w:ind w:left="567"/>
+        <w:rPr>
+          <w:lang w:val="sr-Latn-RS"/>
+        </w:rPr>
+      </w:pPr>
+      <w:r>
+        <w:rPr>
+          <w:lang w:val="sr-Latn-RS"/>
+        </w:rPr>
+        <w:t>Eksperiment počinje kalibrisanjem predajničke frekvencije nosećeg signala sa rezonantnom frekvencijom filtera prijemnika</w:t>
+      </w:r>
+      <w:r>
+        <w:rPr>
+          <w:lang w:val="sr-Latn-RS"/>
+        </w:rPr>
+        <w:t>. Potom se kao i u prvom eksperimentu signal modulira u različitim intervalima u oba načina modulacije(ASK i PSK) budući da je bitno odrediti radne frekvencije pre vršenja</w:t>
+      </w:r>
+      <w:r>
+        <w:rPr>
+          <w:lang w:val="sr-Latn-RS"/>
+        </w:rPr>
+        <w:t xml:space="preserve"> </w:t>
+      </w:r>
+      <w:r>
+        <w:rPr>
+          <w:lang w:val="sr-Latn-RS"/>
+        </w:rPr>
+        <w:t>eksperimenta</w:t>
+      </w:r>
+      <w:r>
+        <w:rPr>
+          <w:lang w:val="sr-Latn-RS"/>
+        </w:rPr>
+        <w:t>. Na kraju eksperimenta se vrši iscrtavanje grafika zavisnosti tačnosti signala od intervala prenošenjem velike količinne podataka</w:t>
+      </w:r>
+      <w:r>
+        <w:rPr>
+          <w:lang w:val="sr-Latn-RS"/>
+        </w:rPr>
+        <w:t>(npr. prvih 100 cifara broja pi)</w:t>
+      </w:r>
+    </w:p>
+    <w:p>
+      <w:pPr>
+        <w:rPr>
+          <w:lang w:val="sr-Latn-RS"/>
+        </w:rPr>
+      </w:pPr>
+      <w:r>
+        <w:rPr>
+          <w:lang w:val="sr-Latn-RS"/>
+        </w:rPr>
+        <w:t>3.3 Zaključci eksperimenta i hipoteze</w:t>
+      </w:r>
+    </w:p>
+    <w:p>
+      <w:pPr>
+        <w:ind w:left="567"/>
+        <w:rPr>
+          <w:lang w:val="sr-Latn-RS"/>
+        </w:rPr>
+      </w:pPr>
+      <w:r>
+        <w:rPr>
+          <w:lang w:val="sr-Latn-RS"/>
+        </w:rPr>
+        <w:lastRenderedPageBreak/>
+        <w:t>Upotreba filtera bi trebalo značajno da poboljša kvalitet i time i brzinu prenosa podataka.</w:t>
+      </w:r>
+      <w:r>
+        <w:rPr>
+          <w:lang w:val="sr-Latn-RS"/>
+        </w:rPr>
+        <w:t xml:space="preserve"> Jedina mana ovog modela rada je mala radna frekvencija usred podrebe za sinhronizacijom noseće frekvencije predajnika i rezonante frekvencije prijemnika.</w:t>
+      </w:r>
+    </w:p>
+    <w:p>
+      <w:pPr>
         <w:rPr>
           <w:b/>
           <w:bCs/>
           <w:lang w:val="sr-Latn-RS"/>
         </w:rPr>
-        <w:t>3 Merenje filterovanog signala</w:t>
-      </w:r>
-    </w:p>
-    <w:p>
-      <w:pPr>
-        <w:rPr>
-          <w:lang w:val="sr-Latn-RS"/>
-        </w:rPr>
-      </w:pPr>
-      <w:r>
-        <w:rPr>
-          <w:lang w:val="sr-Latn-RS"/>
-        </w:rPr>
-        <w:t xml:space="preserve">3.1 Postavka eksperimenta </w:t>
-      </w:r>
-    </w:p>
-    <w:p>
-      <w:pPr>
-        <w:ind w:left="567"/>
-        <w:rPr>
-          <w:lang w:val="sr-Latn-RS"/>
-        </w:rPr>
-      </w:pPr>
-      <w:r>
-        <w:rPr>
-          <w:lang w:val="sr-Latn-RS"/>
-        </w:rPr>
-        <w:t>Razlika između ovog eksperimenta i eksperimenta Br. 1. jr to što se frekvencija nosećeg signala ne menja već su frekvencije usklađenje sa filterima u prijemniku kako bi se poboljšao njegov kvalitet i tačnost prepoznavanja</w:t>
-      </w:r>
-      <w:r>
-        <w:rPr>
-          <w:lang w:val="sr-Latn-RS"/>
-        </w:rPr>
-        <w:t>.</w:t>
-      </w:r>
-    </w:p>
-    <w:p>
-      <w:pPr>
-        <w:rPr>
-          <w:lang w:val="sr-Latn-RS"/>
-        </w:rPr>
-      </w:pPr>
-      <w:r>
-        <w:rPr>
-          <w:lang w:val="sr-Latn-RS"/>
-        </w:rPr>
-        <w:t>3.2 Tok eksperimenta</w:t>
-      </w:r>
-    </w:p>
-    <w:p>
-      <w:pPr>
-        <w:ind w:left="567"/>
-        <w:rPr>
-          <w:lang w:val="sr-Latn-RS"/>
-        </w:rPr>
-      </w:pPr>
-      <w:r>
-        <w:rPr>
-          <w:lang w:val="sr-Latn-RS"/>
-        </w:rPr>
-        <w:t>Eksperiment počinje kalibrisanjem predajničke frekvencije nosećeg signala sa rezonantnom frekvencijom filtera prijemnika</w:t>
-      </w:r>
-      <w:r>
-        <w:rPr>
-          <w:lang w:val="sr-Latn-RS"/>
-        </w:rPr>
-        <w:t>. Potom se kao i u prvom eksperimentu signal modulira u različitim intervalima u oba načina modulacije(ASK i PSK) budući da je bitno odrediti radne frekvencije pre vršenja</w:t>
-      </w:r>
-      <w:r>
-        <w:rPr>
-          <w:lang w:val="sr-Latn-RS"/>
-        </w:rPr>
-        <w:t xml:space="preserve"> </w:t>
-      </w:r>
-      <w:r>
-        <w:rPr>
-          <w:lang w:val="sr-Latn-RS"/>
-        </w:rPr>
-        <w:t>eksperimenta</w:t>
-      </w:r>
-      <w:r>
-        <w:rPr>
-          <w:lang w:val="sr-Latn-RS"/>
-        </w:rPr>
-        <w:t>. Na kraju eksperimenta se vrši iscrtavanje grafika zavisnosti tačnosti signala od intervala prenošenjem velike količinne podataka</w:t>
-      </w:r>
-      <w:r>
-        <w:rPr>
-          <w:lang w:val="sr-Latn-RS"/>
-        </w:rPr>
-        <w:t>(npr. prvih 100 cifara broja pi)</w:t>
-      </w:r>
-    </w:p>
-    <w:p>
-      <w:pPr>
-        <w:rPr>
-          <w:lang w:val="sr-Latn-RS"/>
-        </w:rPr>
-      </w:pPr>
-      <w:r>
-        <w:rPr>
-          <w:lang w:val="sr-Latn-RS"/>
-        </w:rPr>
-        <w:t xml:space="preserve">3.3 </w:t>
-      </w:r>
-      <w:r>
-        <w:rPr>
-          <w:lang w:val="sr-Latn-RS"/>
-        </w:rPr>
-        <w:t>Zaključci eksperimenta i hipoteze</w:t>
-      </w:r>
-    </w:p>
-    <w:p>
-      <w:pPr>
-        <w:ind w:left="567"/>
-        <w:rPr>
-          <w:lang w:val="sr-Latn-RS"/>
-        </w:rPr>
-      </w:pPr>
-      <w:r>
-        <w:rPr>
-          <w:lang w:val="sr-Latn-RS"/>
-        </w:rPr>
-        <w:t>Upotreba filtera bi trebalo značajno da poboljša kvalitet i time i brzinu prenosa podataka.</w:t>
-      </w:r>
-      <w:r>
-        <w:rPr>
-          <w:lang w:val="sr-Latn-RS"/>
-        </w:rPr>
-        <w:t xml:space="preserve"> Jedina mana ovog modela rada je mala radna frekvencija usred podrebe za sinhronizacijom noseće frekvencije predajnika i rezonante frekvencije prijemnika.</w:t>
-      </w:r>
-    </w:p>
-    <w:p>
-      <w:pPr>
+      </w:pPr>
+      <w:r>
         <w:rPr>
           <w:b/>
           <w:bCs/>
           <w:lang w:val="sr-Latn-RS"/>
         </w:rPr>
-      </w:pPr>
+        <w:t xml:space="preserve">4 Merenje otpornosti prenosa signala na </w:t>
+      </w:r>
       <w:r>
         <w:rPr>
           <w:b/>
           <w:bCs/>
           <w:lang w:val="sr-Latn-RS"/>
         </w:rPr>
-        <w:br w:type="page"/>
-      </w:r>
-    </w:p>
-    <w:p>
-      <w:pPr>
-        <w:rPr>
-          <w:b/>
-          <w:bCs/>
-          <w:lang w:val="sr-Latn-RS"/>
-        </w:rPr>
-      </w:pPr>
-      <w:r>
-        <w:rPr>
-          <w:b/>
-          <w:bCs/>
-          <w:lang w:val="sr-Latn-RS"/>
-        </w:rPr>
-        <w:lastRenderedPageBreak/>
-        <w:t xml:space="preserve">4 Merenje otpornosti prenosa signala na </w:t>
-      </w:r>
-      <w:r>
-        <w:rPr>
-          <w:b/>
-          <w:bCs/>
-          <w:lang w:val="sr-Latn-RS"/>
-        </w:rPr>
         <w:t>„buku“</w:t>
       </w:r>
     </w:p>
@@ -2091,13 +2346,7 @@
         <w:rPr>
           <w:lang w:val="sr-Latn-RS"/>
         </w:rPr>
-        <w:t xml:space="preserve">4.1 </w:t>
-      </w:r>
-      <w:r>
-        <w:rPr>
-          <w:lang w:val="sr-Latn-RS"/>
-        </w:rPr>
-        <w:t>Postavka eksperimenta</w:t>
+        <w:t>4.1 Postavka eksperimenta</w:t>
       </w:r>
     </w:p>
     <w:p>
@@ -2111,35 +2360,91 @@
         <w:rPr>
           <w:lang w:val="sr-Latn-RS"/>
         </w:rPr>
+        <w:drawing>
+          <wp:anchor distT="0" distB="0" distL="114300" distR="114300" simplePos="0" relativeHeight="251663360" behindDoc="0" locked="0" layoutInCell="1" allowOverlap="1" wp14:anchorId="7A0C237C" wp14:editId="7B3BC4B4">
+            <wp:simplePos x="0" y="0"/>
+            <wp:positionH relativeFrom="column">
+              <wp:posOffset>1259874</wp:posOffset>
+            </wp:positionH>
+            <wp:positionV relativeFrom="paragraph">
+              <wp:posOffset>471805</wp:posOffset>
+            </wp:positionV>
+            <wp:extent cx="3311525" cy="1276985"/>
+            <wp:effectExtent l="0" t="0" r="0" b="0"/>
+            <wp:wrapTopAndBottom/>
+            <wp:docPr id="12" name="Picture 12"/>
+            <wp:cNvGraphicFramePr>
+              <a:graphicFrameLocks xmlns:a="http://schemas.openxmlformats.org/drawingml/2006/main" noChangeAspect="1"/>
+            </wp:cNvGraphicFramePr>
+            <a:graphic xmlns:a="http://schemas.openxmlformats.org/drawingml/2006/main">
+              <a:graphicData uri="http://schemas.openxmlformats.org/drawingml/2006/picture">
+                <pic:pic xmlns:pic="http://schemas.openxmlformats.org/drawingml/2006/picture">
+                  <pic:nvPicPr>
+                    <pic:cNvPr id="12" name="Picture 12"/>
+                    <pic:cNvPicPr/>
+                  </pic:nvPicPr>
+                  <pic:blipFill>
+                    <a:blip r:embed="rId15">
+                      <a:extLst>
+                        <a:ext uri="{28A0092B-C50C-407E-A947-70E740481C1C}">
+                          <a14:useLocalDpi xmlns:a14="http://schemas.microsoft.com/office/drawing/2010/main" val="0"/>
+                        </a:ext>
+                      </a:extLst>
+                    </a:blip>
+                    <a:stretch>
+                      <a:fillRect/>
+                    </a:stretch>
+                  </pic:blipFill>
+                  <pic:spPr>
+                    <a:xfrm>
+                      <a:off x="0" y="0"/>
+                      <a:ext cx="3311525" cy="1276985"/>
+                    </a:xfrm>
+                    <a:prstGeom prst="rect">
+                      <a:avLst/>
+                    </a:prstGeom>
+                  </pic:spPr>
+                </pic:pic>
+              </a:graphicData>
+            </a:graphic>
+          </wp:anchor>
+        </w:drawing>
+      </w:r>
+      <w:r>
+        <w:rPr>
+          <w:lang w:val="sr-Latn-RS"/>
+        </w:rPr>
         <w:t>Postavka eksperimenta ista je kao u u eksperimentu Br. 3. osim što se u posudu sa vodom dovodi izvor buke u vidu transducera koji generiše nasumične signale</w:t>
       </w:r>
     </w:p>
     <w:p>
       <w:pPr>
-        <w:rPr>
-          <w:lang w:val="sr-Latn-RS"/>
-        </w:rPr>
-      </w:pPr>
-      <w:r>
-        <w:rPr>
-          <w:lang w:val="sr-Latn-RS"/>
-        </w:rPr>
-        <w:t xml:space="preserve">4.2 </w:t>
-      </w:r>
-      <w:r>
-        <w:rPr>
-          <w:lang w:val="sr-Latn-RS"/>
-        </w:rPr>
-        <w:t>Tok eksperimenta</w:t>
-      </w:r>
-    </w:p>
-    <w:p>
-      <w:pPr>
         <w:ind w:left="567"/>
         <w:rPr>
           <w:lang w:val="sr-Latn-RS"/>
         </w:rPr>
       </w:pPr>
+    </w:p>
+    <w:p>
+      <w:pPr>
+        <w:rPr>
+          <w:lang w:val="sr-Latn-RS"/>
+        </w:rPr>
+      </w:pPr>
+      <w:r>
+        <w:rPr>
+          <w:lang w:val="sr-Latn-RS"/>
+        </w:rPr>
+        <w:t>4.2 Tok eksperimenta</w:t>
+      </w:r>
+    </w:p>
+    <w:p>
+      <w:pPr>
+        <w:ind w:left="567"/>
+        <w:rPr>
+          <w:lang w:val="sr-Latn-RS"/>
+        </w:rPr>
+      </w:pPr>
       <w:r>
         <w:rPr>
           <w:lang w:val="sr-Latn-RS"/>
@@ -2163,13 +2468,7 @@
         <w:rPr>
           <w:lang w:val="sr-Latn-RS"/>
         </w:rPr>
-        <w:t xml:space="preserve">4.3 </w:t>
-      </w:r>
-      <w:r>
-        <w:rPr>
-          <w:lang w:val="sr-Latn-RS"/>
-        </w:rPr>
-        <w:t>Zaključci eksperimenta i hipoteze</w:t>
+        <w:t>4.3 Zaključci eksperimenta i hipoteze</w:t>
       </w:r>
     </w:p>
     <w:p>
@@ -2219,7 +2518,7 @@
 </file>
 
 <file path=word/endnotes.xml><?xml version="1.0" encoding="utf-8"?>
-<w:endnotes xmlns:wpc="http://schemas.microsoft.com/office/word/2010/wordprocessingCanvas" xmlns:cx="http://schemas.microsoft.com/office/drawing/2014/chartex" xmlns:cx1="http://schemas.microsoft.com/office/drawing/2015/9/8/chartex" xmlns:cx2="http://schemas.microsoft.com/office/drawing/2015/10/21/chartex" xmlns:cx3="http://schemas.microsoft.com/office/drawing/2016/5/9/chartex" xmlns:cx4="http://schemas.microsoft.com/office/drawing/2016/5/10/chartex" xmlns:cx5="http://schemas.microsoft.com/office/drawing/2016/5/11/chartex" xmlns:cx6="http://schemas.microsoft.com/office/drawing/2016/5/12/chartex" xmlns:cx7="http://schemas.microsoft.com/office/drawing/2016/5/13/chartex" xmlns:cx8="http://schemas.microsoft.com/office/drawing/2016/5/14/chartex" xmlns:mc="http://schemas.openxmlformats.org/markup-compatibility/2006" xmlns:aink="http://schemas.microsoft.com/office/drawing/2016/ink" xmlns:am3d="http://schemas.microsoft.com/office/drawing/2017/model3d" xmlns:o="urn:schemas-microsoft-com:office:office" xmlns:r="http://schemas.openxmlformats.org/officeDocument/2006/relationships" xmlns:m="http://schemas.openxmlformats.org/officeDocument/2006/math" xmlns:v="urn:schemas-microsoft-com:vml" xmlns:wp14="http://schemas.microsoft.com/office/word/2010/wordprocessingDrawing" xmlns:wp="http://schemas.openxmlformats.org/drawingml/2006/wordprocessingDrawing" xmlns:w10="urn:schemas-microsoft-com:office:word" xmlns:w="http://schemas.openxmlformats.org/wordprocessingml/2006/main" xmlns:w14="http://schemas.microsoft.com/office/word/2010/wordml" xmlns:w15="http://schemas.microsoft.com/office/word/2012/wordml" xmlns:w16cex="http://schemas.microsoft.com/office/word/2018/wordml/cex" xmlns:w16cid="http://schemas.microsoft.com/office/word/2016/wordml/cid" xmlns:w16="http://schemas.microsoft.com/office/word/2018/wordml" xmlns:w16sdtdh="http://schemas.microsoft.com/office/word/2020/wordml/sdtdatahash" xmlns:w16se="http://schemas.microsoft.com/office/word/2015/wordml/symex" xmlns:wpg="http://schemas.microsoft.com/office/word/2010/wordprocessingGroup" xmlns:wpi="http://schemas.microsoft.com/office/word/2010/wordprocessingInk" xmlns:wne="http://schemas.microsoft.com/office/word/2006/wordml" xmlns:wps="http://schemas.microsoft.com/office/word/2010/wordprocessingShape" mc:Ignorable="w14 w15 w16se w16cid w16 w16cex w16sdtdh wp14">
+<w:endnotes xmlns:wpc="http://schemas.microsoft.com/office/word/2010/wordprocessingCanvas" xmlns:cx="http://schemas.microsoft.com/office/drawing/2014/chartex" xmlns:cx1="http://schemas.microsoft.com/office/drawing/2015/9/8/chartex" xmlns:cx2="http://schemas.microsoft.com/office/drawing/2015/10/21/chartex" xmlns:cx3="http://schemas.microsoft.com/office/drawing/2016/5/9/chartex" xmlns:cx4="http://schemas.microsoft.com/office/drawing/2016/5/10/chartex" xmlns:cx5="http://schemas.microsoft.com/office/drawing/2016/5/11/chartex" xmlns:cx6="http://schemas.microsoft.com/office/drawing/2016/5/12/chartex" xmlns:cx7="http://schemas.microsoft.com/office/drawing/2016/5/13/chartex" xmlns:cx8="http://schemas.microsoft.com/office/drawing/2016/5/14/chartex" xmlns:mc="http://schemas.openxmlformats.org/markup-compatibility/2006" xmlns:aink="http://schemas.microsoft.com/office/drawing/2016/ink" xmlns:am3d="http://schemas.microsoft.com/office/drawing/2017/model3d" xmlns:o="urn:schemas-microsoft-com:office:office" xmlns:r="http://schemas.openxmlformats.org/officeDocument/2006/relationships" xmlns:m="http://schemas.openxmlformats.org/officeDocument/2006/math" xmlns:v="urn:schemas-microsoft-com:vml" xmlns:wp14="http://schemas.microsoft.com/office/word/2010/wordprocessingDrawing" xmlns:wp="http://schemas.openxmlformats.org/drawingml/2006/wordprocessingDrawing" xmlns:w10="urn:schemas-microsoft-com:office:word" xmlns:w="http://schemas.openxmlformats.org/wordprocessingml/2006/main" xmlns:w14="http://schemas.microsoft.com/office/word/2010/wordml" xmlns:w15="http://schemas.microsoft.com/office/word/2012/wordml" xmlns:w16cex="http://schemas.microsoft.com/office/word/2018/wordml/cex" xmlns:w16cid="http://schemas.microsoft.com/office/word/2016/wordml/cid" xmlns:w16="http://schemas.microsoft.com/office/word/2018/wordml" xmlns:w16se="http://schemas.microsoft.com/office/word/2015/wordml/symex" xmlns:wpg="http://schemas.microsoft.com/office/word/2010/wordprocessingGroup" xmlns:wpi="http://schemas.microsoft.com/office/word/2010/wordprocessingInk" xmlns:wne="http://schemas.microsoft.com/office/word/2006/wordml" xmlns:wps="http://schemas.microsoft.com/office/word/2010/wordprocessingShape" mc:Ignorable="w14 w15 w16se w16cid w16 w16cex wp14">
   <w:endnote w:type="separator" w:id="-1">
     <w:p>
       <w:pPr>
@@ -2343,19 +2642,13 @@
         <w:t>,</w:t>
       </w:r>
       <w:r>
-        <w:t xml:space="preserve"> </w:t>
-      </w:r>
-      <w:r>
-        <w:t>Thomas L. Szabo</w:t>
+        <w:t xml:space="preserve"> Thomas L. Szabo</w:t>
       </w:r>
       <w:r>
         <w:t>,</w:t>
       </w:r>
       <w:r>
-        <w:t xml:space="preserve"> </w:t>
-      </w:r>
-      <w:r>
-        <w:t>Junru Wu</w:t>
+        <w:t xml:space="preserve"> Junru Wu</w:t>
       </w:r>
       <w:r>
         <w:t>- formula zavisnosti atenuacije od frekvencije</w:t>
@@ -2415,7 +2708,7 @@
 </file>
 
 <file path=word/footnotes.xml><?xml version="1.0" encoding="utf-8"?>
-<w:footnotes xmlns:wpc="http://schemas.microsoft.com/office/word/2010/wordprocessingCanvas" xmlns:cx="http://schemas.microsoft.com/office/drawing/2014/chartex" xmlns:cx1="http://schemas.microsoft.com/office/drawing/2015/9/8/chartex" xmlns:cx2="http://schemas.microsoft.com/office/drawing/2015/10/21/chartex" xmlns:cx3="http://schemas.microsoft.com/office/drawing/2016/5/9/chartex" xmlns:cx4="http://schemas.microsoft.com/office/drawing/2016/5/10/chartex" xmlns:cx5="http://schemas.microsoft.com/office/drawing/2016/5/11/chartex" xmlns:cx6="http://schemas.microsoft.com/office/drawing/2016/5/12/chartex" xmlns:cx7="http://schemas.microsoft.com/office/drawing/2016/5/13/chartex" xmlns:cx8="http://schemas.microsoft.com/office/drawing/2016/5/14/chartex" xmlns:mc="http://schemas.openxmlformats.org/markup-compatibility/2006" xmlns:aink="http://schemas.microsoft.com/office/drawing/2016/ink" xmlns:am3d="http://schemas.microsoft.com/office/drawing/2017/model3d" xmlns:o="urn:schemas-microsoft-com:office:office" xmlns:r="http://schemas.openxmlformats.org/officeDocument/2006/relationships" xmlns:m="http://schemas.openxmlformats.org/officeDocument/2006/math" xmlns:v="urn:schemas-microsoft-com:vml" xmlns:wp14="http://schemas.microsoft.com/office/word/2010/wordprocessingDrawing" xmlns:wp="http://schemas.openxmlformats.org/drawingml/2006/wordprocessingDrawing" xmlns:w10="urn:schemas-microsoft-com:office:word" xmlns:w="http://schemas.openxmlformats.org/wordprocessingml/2006/main" xmlns:w14="http://schemas.microsoft.com/office/word/2010/wordml" xmlns:w15="http://schemas.microsoft.com/office/word/2012/wordml" xmlns:w16cex="http://schemas.microsoft.com/office/word/2018/wordml/cex" xmlns:w16cid="http://schemas.microsoft.com/office/word/2016/wordml/cid" xmlns:w16="http://schemas.microsoft.com/office/word/2018/wordml" xmlns:w16sdtdh="http://schemas.microsoft.com/office/word/2020/wordml/sdtdatahash" xmlns:w16se="http://schemas.microsoft.com/office/word/2015/wordml/symex" xmlns:wpg="http://schemas.microsoft.com/office/word/2010/wordprocessingGroup" xmlns:wpi="http://schemas.microsoft.com/office/word/2010/wordprocessingInk" xmlns:wne="http://schemas.microsoft.com/office/word/2006/wordml" xmlns:wps="http://schemas.microsoft.com/office/word/2010/wordprocessingShape" mc:Ignorable="w14 w15 w16se w16cid w16 w16cex w16sdtdh wp14">
+<w:footnotes xmlns:wpc="http://schemas.microsoft.com/office/word/2010/wordprocessingCanvas" xmlns:cx="http://schemas.microsoft.com/office/drawing/2014/chartex" xmlns:cx1="http://schemas.microsoft.com/office/drawing/2015/9/8/chartex" xmlns:cx2="http://schemas.microsoft.com/office/drawing/2015/10/21/chartex" xmlns:cx3="http://schemas.microsoft.com/office/drawing/2016/5/9/chartex" xmlns:cx4="http://schemas.microsoft.com/office/drawing/2016/5/10/chartex" xmlns:cx5="http://schemas.microsoft.com/office/drawing/2016/5/11/chartex" xmlns:cx6="http://schemas.microsoft.com/office/drawing/2016/5/12/chartex" xmlns:cx7="http://schemas.microsoft.com/office/drawing/2016/5/13/chartex" xmlns:cx8="http://schemas.microsoft.com/office/drawing/2016/5/14/chartex" xmlns:mc="http://schemas.openxmlformats.org/markup-compatibility/2006" xmlns:aink="http://schemas.microsoft.com/office/drawing/2016/ink" xmlns:am3d="http://schemas.microsoft.com/office/drawing/2017/model3d" xmlns:o="urn:schemas-microsoft-com:office:office" xmlns:r="http://schemas.openxmlformats.org/officeDocument/2006/relationships" xmlns:m="http://schemas.openxmlformats.org/officeDocument/2006/math" xmlns:v="urn:schemas-microsoft-com:vml" xmlns:wp14="http://schemas.microsoft.com/office/word/2010/wordprocessingDrawing" xmlns:wp="http://schemas.openxmlformats.org/drawingml/2006/wordprocessingDrawing" xmlns:w10="urn:schemas-microsoft-com:office:word" xmlns:w="http://schemas.openxmlformats.org/wordprocessingml/2006/main" xmlns:w14="http://schemas.microsoft.com/office/word/2010/wordml" xmlns:w15="http://schemas.microsoft.com/office/word/2012/wordml" xmlns:w16cex="http://schemas.microsoft.com/office/word/2018/wordml/cex" xmlns:w16cid="http://schemas.microsoft.com/office/word/2016/wordml/cid" xmlns:w16="http://schemas.microsoft.com/office/word/2018/wordml" xmlns:w16se="http://schemas.microsoft.com/office/word/2015/wordml/symex" xmlns:wpg="http://schemas.microsoft.com/office/word/2010/wordprocessingGroup" xmlns:wpi="http://schemas.microsoft.com/office/word/2010/wordprocessingInk" xmlns:wne="http://schemas.microsoft.com/office/word/2006/wordml" xmlns:wps="http://schemas.microsoft.com/office/word/2010/wordprocessingShape" mc:Ignorable="w14 w15 w16se w16cid w16 w16cex wp14">
   <w:footnote w:type="separator" w:id="-1">
     <w:p>
       <w:pPr>
@@ -2440,7 +2733,7 @@
 </file>
 
 <file path=word/numbering.xml><?xml version="1.0" encoding="utf-8"?>
-<w:numbering xmlns:wpc="http://schemas.microsoft.com/office/word/2010/wordprocessingCanvas" xmlns:cx="http://schemas.microsoft.com/office/drawing/2014/chartex" xmlns:cx1="http://schemas.microsoft.com/office/drawing/2015/9/8/chartex" xmlns:cx2="http://schemas.microsoft.com/office/drawing/2015/10/21/chartex" xmlns:cx3="http://schemas.microsoft.com/office/drawing/2016/5/9/chartex" xmlns:cx4="http://schemas.microsoft.com/office/drawing/2016/5/10/chartex" xmlns:cx5="http://schemas.microsoft.com/office/drawing/2016/5/11/chartex" xmlns:cx6="http://schemas.microsoft.com/office/drawing/2016/5/12/chartex" xmlns:cx7="http://schemas.microsoft.com/office/drawing/2016/5/13/chartex" xmlns:cx8="http://schemas.microsoft.com/office/drawing/2016/5/14/chartex" xmlns:mc="http://schemas.openxmlformats.org/markup-compatibility/2006" xmlns:aink="http://schemas.microsoft.com/office/drawing/2016/ink" xmlns:am3d="http://schemas.microsoft.com/office/drawing/2017/model3d" xmlns:o="urn:schemas-microsoft-com:office:office" xmlns:r="http://schemas.openxmlformats.org/officeDocument/2006/relationships" xmlns:m="http://schemas.openxmlformats.org/officeDocument/2006/math" xmlns:v="urn:schemas-microsoft-com:vml" xmlns:wp14="http://schemas.microsoft.com/office/word/2010/wordprocessingDrawing" xmlns:wp="http://schemas.openxmlformats.org/drawingml/2006/wordprocessingDrawing" xmlns:w10="urn:schemas-microsoft-com:office:word" xmlns:w="http://schemas.openxmlformats.org/wordprocessingml/2006/main" xmlns:w14="http://schemas.microsoft.com/office/word/2010/wordml" xmlns:w15="http://schemas.microsoft.com/office/word/2012/wordml" xmlns:w16cex="http://schemas.microsoft.com/office/word/2018/wordml/cex" xmlns:w16cid="http://schemas.microsoft.com/office/word/2016/wordml/cid" xmlns:w16="http://schemas.microsoft.com/office/word/2018/wordml" xmlns:w16sdtdh="http://schemas.microsoft.com/office/word/2020/wordml/sdtdatahash" xmlns:w16se="http://schemas.microsoft.com/office/word/2015/wordml/symex" xmlns:wpg="http://schemas.microsoft.com/office/word/2010/wordprocessingGroup" xmlns:wpi="http://schemas.microsoft.com/office/word/2010/wordprocessingInk" xmlns:wne="http://schemas.microsoft.com/office/word/2006/wordml" xmlns:wps="http://schemas.microsoft.com/office/word/2010/wordprocessingShape" mc:Ignorable="w14 w15 w16se w16cid w16 w16cex w16sdtdh wp14">
+<w:numbering xmlns:wpc="http://schemas.microsoft.com/office/word/2010/wordprocessingCanvas" xmlns:cx="http://schemas.microsoft.com/office/drawing/2014/chartex" xmlns:cx1="http://schemas.microsoft.com/office/drawing/2015/9/8/chartex" xmlns:cx2="http://schemas.microsoft.com/office/drawing/2015/10/21/chartex" xmlns:cx3="http://schemas.microsoft.com/office/drawing/2016/5/9/chartex" xmlns:cx4="http://schemas.microsoft.com/office/drawing/2016/5/10/chartex" xmlns:cx5="http://schemas.microsoft.com/office/drawing/2016/5/11/chartex" xmlns:cx6="http://schemas.microsoft.com/office/drawing/2016/5/12/chartex" xmlns:cx7="http://schemas.microsoft.com/office/drawing/2016/5/13/chartex" xmlns:cx8="http://schemas.microsoft.com/office/drawing/2016/5/14/chartex" xmlns:mc="http://schemas.openxmlformats.org/markup-compatibility/2006" xmlns:aink="http://schemas.microsoft.com/office/drawing/2016/ink" xmlns:am3d="http://schemas.microsoft.com/office/drawing/2017/model3d" xmlns:o="urn:schemas-microsoft-com:office:office" xmlns:r="http://schemas.openxmlformats.org/officeDocument/2006/relationships" xmlns:m="http://schemas.openxmlformats.org/officeDocument/2006/math" xmlns:v="urn:schemas-microsoft-com:vml" xmlns:wp14="http://schemas.microsoft.com/office/word/2010/wordprocessingDrawing" xmlns:wp="http://schemas.openxmlformats.org/drawingml/2006/wordprocessingDrawing" xmlns:w10="urn:schemas-microsoft-com:office:word" xmlns:w="http://schemas.openxmlformats.org/wordprocessingml/2006/main" xmlns:w14="http://schemas.microsoft.com/office/word/2010/wordml" xmlns:w15="http://schemas.microsoft.com/office/word/2012/wordml" xmlns:w16cex="http://schemas.microsoft.com/office/word/2018/wordml/cex" xmlns:w16cid="http://schemas.microsoft.com/office/word/2016/wordml/cid" xmlns:w16="http://schemas.microsoft.com/office/word/2018/wordml" xmlns:w16se="http://schemas.microsoft.com/office/word/2015/wordml/symex" xmlns:wpg="http://schemas.microsoft.com/office/word/2010/wordprocessingGroup" xmlns:wpi="http://schemas.microsoft.com/office/word/2010/wordprocessingInk" xmlns:wne="http://schemas.microsoft.com/office/word/2006/wordml" xmlns:wps="http://schemas.microsoft.com/office/word/2010/wordprocessingShape" mc:Ignorable="w14 w15 w16se w16cid w16 w16cex wp14">
   <w:abstractNum w:abstractNumId="0" w15:restartNumberingAfterBreak="0">
     <w:nsid w:val="04D059B3"/>
     <w:multiLevelType w:val="hybridMultilevel"/>
@@ -2561,7 +2854,7 @@
 </file>
 
 <file path=word/styles.xml><?xml version="1.0" encoding="utf-8"?>
-<w:styles xmlns:mc="http://schemas.openxmlformats.org/markup-compatibility/2006" xmlns:r="http://schemas.openxmlformats.org/officeDocument/2006/relationships" xmlns:w="http://schemas.openxmlformats.org/wordprocessingml/2006/main" xmlns:w14="http://schemas.microsoft.com/office/word/2010/wordml" xmlns:w15="http://schemas.microsoft.com/office/word/2012/wordml" xmlns:w16cex="http://schemas.microsoft.com/office/word/2018/wordml/cex" xmlns:w16cid="http://schemas.microsoft.com/office/word/2016/wordml/cid" xmlns:w16="http://schemas.microsoft.com/office/word/2018/wordml" xmlns:w16sdtdh="http://schemas.microsoft.com/office/word/2020/wordml/sdtdatahash" xmlns:w16se="http://schemas.microsoft.com/office/word/2015/wordml/symex" mc:Ignorable="w14 w15 w16se w16cid w16 w16cex w16sdtdh">
+<w:styles xmlns:mc="http://schemas.openxmlformats.org/markup-compatibility/2006" xmlns:r="http://schemas.openxmlformats.org/officeDocument/2006/relationships" xmlns:w="http://schemas.openxmlformats.org/wordprocessingml/2006/main" xmlns:w14="http://schemas.microsoft.com/office/word/2010/wordml" xmlns:w15="http://schemas.microsoft.com/office/word/2012/wordml" xmlns:w16cex="http://schemas.microsoft.com/office/word/2018/wordml/cex" xmlns:w16cid="http://schemas.microsoft.com/office/word/2016/wordml/cid" xmlns:w16="http://schemas.microsoft.com/office/word/2018/wordml" xmlns:w16se="http://schemas.microsoft.com/office/word/2015/wordml/symex" mc:Ignorable="w14 w15 w16se w16cid w16 w16cex">
   <w:docDefaults>
     <w:rPrDefault>
       <w:rPr>

</xml_diff>

<commit_message>
Added code for the transmitter
</commit_message>
<xml_diff>
--- a/Prenos podataka pomoću mehaničkih talasa u vodi.docx
+++ b/Prenos podataka pomoću mehaničkih talasa u vodi.docx
@@ -167,7 +167,19 @@
         <w:rPr>
           <w:lang w:val="sr-Latn-RS"/>
         </w:rPr>
-        <w:t>budući da podvodna kominikacija nije ni blizu na nivou one koje imamo na kopnu, zbog slabog prostiranja elektromagnetnih talasa u vodi. Imajući to u obziru u podvodnim sredinama se, za razliku od radija na kopnu, koristi akustika</w:t>
+        <w:t xml:space="preserve">budući da podvodna kominikacija nije ni blizu na nivou one koje imamo na kopnu, zbog slabog prostiranja elektromagnetnih talasa u vodi. Imajući to u </w:t>
+      </w:r>
+      <w:r>
+        <w:rPr>
+          <w:lang w:val="sr-Latn-RS"/>
+        </w:rPr>
+        <w:t>vidu</w:t>
+      </w:r>
+      <w:r>
+        <w:rPr>
+          <w:lang w:val="sr-Latn-RS"/>
+        </w:rPr>
+        <w:t xml:space="preserve"> u podvodnim sredinama se, za razliku od radija na kopnu, koristi akustika</w:t>
       </w:r>
       <w:r>
         <w:rPr>
@@ -212,20 +224,44 @@
         <w:rPr>
           <w:lang w:val="sr-Latn-RS"/>
         </w:rPr>
-        <w:t>koje si radile na niskim frekvencijama(100-150Hz) i velikim udaljenostima.</w:t>
-      </w:r>
-    </w:p>
-    <w:p>
-      <w:pPr>
-        <w:rPr>
-          <w:lang w:val="sr-Latn-RS"/>
-        </w:rPr>
-      </w:pPr>
-      <w:r>
-        <w:rPr>
-          <w:lang w:val="sr-Latn-RS"/>
-        </w:rPr>
-        <w:t>Takođe u ISP se radi projekat sa sličnom temom</w:t>
+        <w:t>koje s</w:t>
+      </w:r>
+      <w:r>
+        <w:rPr>
+          <w:lang w:val="sr-Latn-RS"/>
+        </w:rPr>
+        <w:t>u</w:t>
+      </w:r>
+      <w:r>
+        <w:rPr>
+          <w:lang w:val="sr-Latn-RS"/>
+        </w:rPr>
+        <w:t xml:space="preserve"> radile na niskim frekvencijama(100-150Hz) i velikim udaljenostima.</w:t>
+      </w:r>
+    </w:p>
+    <w:p>
+      <w:pPr>
+        <w:rPr>
+          <w:lang w:val="sr-Latn-RS"/>
+        </w:rPr>
+      </w:pPr>
+      <w:r>
+        <w:rPr>
+          <w:lang w:val="sr-Latn-RS"/>
+        </w:rPr>
+        <w:t>Takođe u ISP se radi</w:t>
+      </w:r>
+      <w:r>
+        <w:rPr>
+          <w:lang w:val="sr-Latn-RS"/>
+        </w:rPr>
+        <w:t>o</w:t>
+      </w:r>
+      <w:r>
+        <w:rPr>
+          <w:lang w:val="sr-Latn-RS"/>
+        </w:rPr>
+        <w:t xml:space="preserve"> projekat sa sličnom temom</w:t>
       </w:r>
       <w:r>
         <w:rPr>
@@ -1495,7 +1531,19 @@
         <w:rPr>
           <w:lang w:val="sr-Latn-RS"/>
         </w:rPr>
-        <w:t xml:space="preserve">Eksperimenti se zasnivaju na tome da kompijuterski program zadaje carrief frekvenciju na generatoru signala, daje signal mikro kontoleru da modulira signal i potom putem osciloskopa </w:t>
+        <w:t>Eksperimenti se zasnivaju na tome da kompijuterski program zadaje carrie</w:t>
+      </w:r>
+      <w:r>
+        <w:rPr>
+          <w:lang w:val="sr-Latn-RS"/>
+        </w:rPr>
+        <w:t xml:space="preserve">r </w:t>
+      </w:r>
+      <w:r>
+        <w:rPr>
+          <w:lang w:val="sr-Latn-RS"/>
+        </w:rPr>
+        <w:t xml:space="preserve">frekvenciju na generatoru signala, daje signal mikro kontoleru da modulira signal i potom putem osciloskopa </w:t>
       </w:r>
       <w:r>
         <w:rPr>
@@ -1859,7 +1907,7 @@
         <w:rPr>
           <w:lang w:val="sr-Latn-RS"/>
         </w:rPr>
-        <w:t>1.1 Postava ekssperimenta</w:t>
+        <w:t>1.1 Postava eksperimenta</w:t>
       </w:r>
     </w:p>
     <w:p>
@@ -2009,7 +2057,33 @@
         <w:rPr>
           <w:lang w:val="sr-Latn-RS"/>
         </w:rPr>
-        <w:t xml:space="preserve">. Takođe frekvencije nosećeg signala i intervala modulacije moraju se značajo razlikovati(10 ili 100 puta) kako ne bi dolazilo da aliasinga i time grešaka u prepoznavanju signala. </w:t>
+        <w:t>. Takođe frekvencije nosećeg signala i intervala modulacije moraju se značajo razlikovati(10 ili 100 puta) kako ne bi dolazilo d</w:t>
+      </w:r>
+      <w:r>
+        <w:rPr>
+          <w:lang w:val="sr-Latn-RS"/>
+        </w:rPr>
+        <w:t>o</w:t>
+      </w:r>
+      <w:r>
+        <w:rPr>
+          <w:lang w:val="sr-Latn-RS"/>
+        </w:rPr>
+        <w:t xml:space="preserve"> </w:t>
+      </w:r>
+      <w:r>
+        <w:rPr>
+          <w:i/>
+          <w:iCs/>
+          <w:lang w:val="sr-Latn-RS"/>
+        </w:rPr>
+        <w:t>aliasinga</w:t>
+      </w:r>
+      <w:r>
+        <w:rPr>
+          <w:lang w:val="sr-Latn-RS"/>
+        </w:rPr>
+        <w:t xml:space="preserve"> i time grešaka u prepoznavanju signala. </w:t>
       </w:r>
     </w:p>
     <w:p>
@@ -2167,7 +2241,19 @@
         <w:rPr>
           <w:lang w:val="sr-Latn-RS"/>
         </w:rPr>
-        <w:t>. Ovi vaktori mogu promeniti odziv signala u zavisnosti od frekvencije.</w:t>
+        <w:t xml:space="preserve">. Ovi </w:t>
+      </w:r>
+      <w:r>
+        <w:rPr>
+          <w:lang w:val="sr-Latn-RS"/>
+        </w:rPr>
+        <w:t>f</w:t>
+      </w:r>
+      <w:r>
+        <w:rPr>
+          <w:lang w:val="sr-Latn-RS"/>
+        </w:rPr>
+        <w:t>aktori mogu promeniti odziv signala u zavisnosti od frekvencije.</w:t>
       </w:r>
     </w:p>
     <w:p>
@@ -2211,7 +2297,19 @@
         <w:rPr>
           <w:lang w:val="sr-Latn-RS"/>
         </w:rPr>
-        <w:t>Razlika između ovog eksperimenta i eksperimenta Br. 1. jr to što se frekvencija nosećeg signala ne menja već su frekvencije usklađenje sa filterima u prijemniku kako bi se poboljšao njegov kvalitet i tačnost prepoznavanja</w:t>
+        <w:t>Razlika između ovog eksperimenta i eksperimenta Br. 1. j</w:t>
+      </w:r>
+      <w:r>
+        <w:rPr>
+          <w:lang w:val="sr-Latn-RS"/>
+        </w:rPr>
+        <w:t>e</w:t>
+      </w:r>
+      <w:r>
+        <w:rPr>
+          <w:lang w:val="sr-Latn-RS"/>
+        </w:rPr>
+        <w:t xml:space="preserve"> to što se frekvencija nosećeg signala ne menja već su frekvencije usklađenje sa filterima u prijemniku kako bi se poboljšao njegov kvalitet i tačnost prepoznavanja</w:t>
       </w:r>
       <w:r>
         <w:rPr>

</xml_diff>